<commit_message>
Updated the license section in functional spec
</commit_message>
<xml_diff>
--- a/docs/_source/Functional Specification.docx
+++ b/docs/_source/Functional Specification.docx
@@ -3850,8 +3850,6 @@
       <w:r>
         <w:t>werden können.</w:t>
       </w:r>
-      <w:bookmarkStart w:id="7" w:name="_GoBack"/>
-      <w:bookmarkEnd w:id="7"/>
     </w:p>
     <w:p>
       <w:r>
@@ -3874,15 +3872,15 @@
       <w:pPr>
         <w:pStyle w:val="berschrift2"/>
       </w:pPr>
-      <w:bookmarkStart w:id="8" w:name="h.jas7udn9kkg3" w:colFirst="0" w:colLast="0"/>
-      <w:bookmarkStart w:id="9" w:name="_Toc378942074"/>
-      <w:bookmarkStart w:id="10" w:name="_Toc391504692"/>
+      <w:bookmarkStart w:id="7" w:name="h.jas7udn9kkg3" w:colFirst="0" w:colLast="0"/>
+      <w:bookmarkStart w:id="8" w:name="_Toc378942074"/>
+      <w:bookmarkStart w:id="9" w:name="_Toc391504692"/>
+      <w:bookmarkEnd w:id="7"/>
+      <w:r>
+        <w:t>Wunschkriterien</w:t>
+      </w:r>
       <w:bookmarkEnd w:id="8"/>
-      <w:r>
-        <w:t>Wunschkriterien</w:t>
-      </w:r>
       <w:bookmarkEnd w:id="9"/>
-      <w:bookmarkEnd w:id="10"/>
     </w:p>
     <w:p>
       <w:pPr>
@@ -4038,21 +4036,21 @@
       <w:pPr>
         <w:pStyle w:val="berschrift2"/>
       </w:pPr>
-      <w:bookmarkStart w:id="11" w:name="h.2phg3b2rperl" w:colFirst="0" w:colLast="0"/>
-      <w:bookmarkStart w:id="12" w:name="_Toc378942075"/>
+      <w:bookmarkStart w:id="10" w:name="h.2phg3b2rperl" w:colFirst="0" w:colLast="0"/>
+      <w:bookmarkStart w:id="11" w:name="_Toc378942075"/>
+      <w:bookmarkEnd w:id="10"/>
+      <w:r>
+        <w:t xml:space="preserve"> </w:t>
+      </w:r>
+      <w:bookmarkStart w:id="12" w:name="_Toc391504693"/>
+      <w:r>
+        <w:t>Abgrenzungskriterien</w:t>
+      </w:r>
       <w:bookmarkEnd w:id="11"/>
-      <w:r>
-        <w:t xml:space="preserve"> </w:t>
-      </w:r>
-      <w:bookmarkStart w:id="13" w:name="_Toc391504693"/>
-      <w:r>
-        <w:t>Abgrenzungskriterien</w:t>
-      </w:r>
       <w:bookmarkEnd w:id="12"/>
-      <w:bookmarkEnd w:id="13"/>
     </w:p>
     <w:p>
-      <w:bookmarkStart w:id="14" w:name="_Toc378942076"/>
+      <w:bookmarkStart w:id="13" w:name="_Toc378942076"/>
       <w:r>
         <w:t>Die Verwaltungssoftware soll keine Funktionalität zur Kommunikation zwischen Schülern/ Lehrern bereitstellen.</w:t>
       </w:r>
@@ -4072,28 +4070,28 @@
       <w:pPr>
         <w:pStyle w:val="berschrift1"/>
       </w:pPr>
-      <w:bookmarkStart w:id="15" w:name="h.ckk0voqm95bs" w:colFirst="0" w:colLast="0"/>
-      <w:bookmarkStart w:id="16" w:name="_Toc391504694"/>
+      <w:bookmarkStart w:id="14" w:name="h.ckk0voqm95bs" w:colFirst="0" w:colLast="0"/>
+      <w:bookmarkStart w:id="15" w:name="_Toc391504694"/>
+      <w:bookmarkEnd w:id="14"/>
+      <w:r>
+        <w:t>Produkteinsatz</w:t>
+      </w:r>
+      <w:bookmarkEnd w:id="13"/>
       <w:bookmarkEnd w:id="15"/>
-      <w:r>
-        <w:t>Produkteinsatz</w:t>
-      </w:r>
-      <w:bookmarkEnd w:id="14"/>
-      <w:bookmarkEnd w:id="16"/>
     </w:p>
     <w:p>
       <w:pPr>
         <w:pStyle w:val="berschrift2"/>
       </w:pPr>
-      <w:bookmarkStart w:id="17" w:name="h.ib4ujywjn6v" w:colFirst="0" w:colLast="0"/>
-      <w:bookmarkStart w:id="18" w:name="_Toc378942077"/>
-      <w:bookmarkStart w:id="19" w:name="_Toc391504695"/>
+      <w:bookmarkStart w:id="16" w:name="h.ib4ujywjn6v" w:colFirst="0" w:colLast="0"/>
+      <w:bookmarkStart w:id="17" w:name="_Toc378942077"/>
+      <w:bookmarkStart w:id="18" w:name="_Toc391504695"/>
+      <w:bookmarkEnd w:id="16"/>
+      <w:r>
+        <w:t>Anwendungsbereiche</w:t>
+      </w:r>
       <w:bookmarkEnd w:id="17"/>
-      <w:r>
-        <w:t>Anwendungsbereiche</w:t>
-      </w:r>
       <w:bookmarkEnd w:id="18"/>
-      <w:bookmarkEnd w:id="19"/>
     </w:p>
     <w:p>
       <w:r>
@@ -4119,15 +4117,15 @@
       <w:pPr>
         <w:pStyle w:val="berschrift2"/>
       </w:pPr>
-      <w:bookmarkStart w:id="20" w:name="h.ykk4bqr53pej" w:colFirst="0" w:colLast="0"/>
-      <w:bookmarkStart w:id="21" w:name="_Toc378942078"/>
-      <w:bookmarkStart w:id="22" w:name="_Toc391504696"/>
+      <w:bookmarkStart w:id="19" w:name="h.ykk4bqr53pej" w:colFirst="0" w:colLast="0"/>
+      <w:bookmarkStart w:id="20" w:name="_Toc378942078"/>
+      <w:bookmarkStart w:id="21" w:name="_Toc391504696"/>
+      <w:bookmarkEnd w:id="19"/>
+      <w:r>
+        <w:t>Zielgruppen</w:t>
+      </w:r>
       <w:bookmarkEnd w:id="20"/>
-      <w:r>
-        <w:t>Zielgruppen</w:t>
-      </w:r>
       <w:bookmarkEnd w:id="21"/>
-      <w:bookmarkEnd w:id="22"/>
     </w:p>
     <w:p>
       <w:r>
@@ -4158,9 +4156,9 @@
           <w:szCs w:val="22"/>
         </w:rPr>
       </w:pPr>
-      <w:bookmarkStart w:id="23" w:name="h.1hzr7vnhtqk" w:colFirst="0" w:colLast="0"/>
-      <w:bookmarkStart w:id="24" w:name="_Toc378942079"/>
-      <w:bookmarkEnd w:id="23"/>
+      <w:bookmarkStart w:id="22" w:name="h.1hzr7vnhtqk" w:colFirst="0" w:colLast="0"/>
+      <w:bookmarkStart w:id="23" w:name="_Toc378942079"/>
+      <w:bookmarkEnd w:id="22"/>
       <w:r>
         <w:rPr>
           <w:rFonts w:cs="Arial"/>
@@ -4172,27 +4170,27 @@
       <w:pPr>
         <w:pStyle w:val="berschrift1"/>
       </w:pPr>
-      <w:bookmarkStart w:id="25" w:name="_Toc391504697"/>
+      <w:bookmarkStart w:id="24" w:name="_Toc391504697"/>
       <w:r>
         <w:lastRenderedPageBreak/>
         <w:t>Produktumgebung</w:t>
       </w:r>
+      <w:bookmarkEnd w:id="23"/>
       <w:bookmarkEnd w:id="24"/>
-      <w:bookmarkEnd w:id="25"/>
     </w:p>
     <w:p>
       <w:pPr>
         <w:pStyle w:val="berschrift2"/>
       </w:pPr>
-      <w:bookmarkStart w:id="26" w:name="h.b7nnwuijul8a" w:colFirst="0" w:colLast="0"/>
-      <w:bookmarkStart w:id="27" w:name="_Toc378942080"/>
-      <w:bookmarkStart w:id="28" w:name="_Toc391504698"/>
+      <w:bookmarkStart w:id="25" w:name="h.b7nnwuijul8a" w:colFirst="0" w:colLast="0"/>
+      <w:bookmarkStart w:id="26" w:name="_Toc378942080"/>
+      <w:bookmarkStart w:id="27" w:name="_Toc391504698"/>
+      <w:bookmarkEnd w:id="25"/>
+      <w:r>
+        <w:t>Software</w:t>
+      </w:r>
       <w:bookmarkEnd w:id="26"/>
-      <w:r>
-        <w:t>Software</w:t>
-      </w:r>
       <w:bookmarkEnd w:id="27"/>
-      <w:bookmarkEnd w:id="28"/>
     </w:p>
     <w:p>
       <w:pPr>
@@ -4272,28 +4270,28 @@
       <w:pPr>
         <w:pStyle w:val="berschrift2"/>
       </w:pPr>
-      <w:bookmarkStart w:id="29" w:name="h.4pddn6s95jao" w:colFirst="0" w:colLast="0"/>
-      <w:bookmarkStart w:id="30" w:name="_Toc378942081"/>
-      <w:bookmarkStart w:id="31" w:name="_Toc391504699"/>
+      <w:bookmarkStart w:id="28" w:name="h.4pddn6s95jao" w:colFirst="0" w:colLast="0"/>
+      <w:bookmarkStart w:id="29" w:name="_Toc378942081"/>
+      <w:bookmarkStart w:id="30" w:name="_Toc391504699"/>
+      <w:bookmarkEnd w:id="28"/>
+      <w:r>
+        <w:t>Hardware</w:t>
+      </w:r>
       <w:bookmarkEnd w:id="29"/>
-      <w:r>
-        <w:t>Hardware</w:t>
-      </w:r>
       <w:bookmarkEnd w:id="30"/>
-      <w:bookmarkEnd w:id="31"/>
     </w:p>
     <w:p>
       <w:pPr>
         <w:pStyle w:val="berschrift3"/>
       </w:pPr>
-      <w:bookmarkStart w:id="32" w:name="_Toc391504700"/>
+      <w:bookmarkStart w:id="31" w:name="_Toc391504700"/>
       <w:r>
         <w:t>Mindest</w:t>
       </w:r>
       <w:r>
         <w:t>anfoderungen</w:t>
       </w:r>
-      <w:bookmarkEnd w:id="32"/>
+      <w:bookmarkEnd w:id="31"/>
     </w:p>
     <w:p>
       <w:pPr>
@@ -4363,7 +4361,7 @@
           <w:rFonts w:asciiTheme="minorHAnsi" w:hAnsiTheme="minorHAnsi"/>
         </w:rPr>
       </w:pPr>
-      <w:bookmarkStart w:id="33" w:name="_Toc378942082"/>
+      <w:bookmarkStart w:id="32" w:name="_Toc378942082"/>
       <w:r>
         <w:t xml:space="preserve">Mindestens </w:t>
       </w:r>
@@ -4387,11 +4385,11 @@
       <w:pPr>
         <w:pStyle w:val="berschrift3"/>
       </w:pPr>
-      <w:bookmarkStart w:id="34" w:name="_Toc391504701"/>
+      <w:bookmarkStart w:id="33" w:name="_Toc391504701"/>
       <w:r>
         <w:t>Empfohlen</w:t>
       </w:r>
-      <w:bookmarkEnd w:id="34"/>
+      <w:bookmarkEnd w:id="33"/>
     </w:p>
     <w:p>
       <w:pPr>
@@ -4460,26 +4458,26 @@
       <w:pPr>
         <w:pStyle w:val="berschrift1"/>
       </w:pPr>
-      <w:bookmarkStart w:id="35" w:name="h.prsy01sjvztr" w:colFirst="0" w:colLast="0"/>
-      <w:bookmarkStart w:id="36" w:name="_Toc391504702"/>
+      <w:bookmarkStart w:id="34" w:name="h.prsy01sjvztr" w:colFirst="0" w:colLast="0"/>
+      <w:bookmarkStart w:id="35" w:name="_Toc391504702"/>
+      <w:bookmarkEnd w:id="34"/>
+      <w:r>
+        <w:t>Produktfunktionen</w:t>
+      </w:r>
+      <w:bookmarkEnd w:id="32"/>
       <w:bookmarkEnd w:id="35"/>
-      <w:r>
-        <w:t>Produktfunktionen</w:t>
-      </w:r>
-      <w:bookmarkEnd w:id="33"/>
-      <w:bookmarkEnd w:id="36"/>
     </w:p>
     <w:p>
       <w:pPr>
         <w:pStyle w:val="berschrift2"/>
       </w:pPr>
-      <w:bookmarkStart w:id="37" w:name="_Toc378942083"/>
-      <w:bookmarkStart w:id="38" w:name="_Toc391504703"/>
+      <w:bookmarkStart w:id="36" w:name="_Toc378942083"/>
+      <w:bookmarkStart w:id="37" w:name="_Toc391504703"/>
       <w:r>
         <w:t>Verwaltung</w:t>
       </w:r>
+      <w:bookmarkEnd w:id="36"/>
       <w:bookmarkEnd w:id="37"/>
-      <w:bookmarkEnd w:id="38"/>
     </w:p>
     <w:p>
       <w:r>
@@ -4533,13 +4531,13 @@
       <w:pPr>
         <w:pStyle w:val="berschrift2"/>
       </w:pPr>
-      <w:bookmarkStart w:id="39" w:name="_Toc378942084"/>
-      <w:bookmarkStart w:id="40" w:name="_Toc391504704"/>
+      <w:bookmarkStart w:id="38" w:name="_Toc378942084"/>
+      <w:bookmarkStart w:id="39" w:name="_Toc391504704"/>
       <w:r>
         <w:t>Notenverwaltung</w:t>
       </w:r>
+      <w:bookmarkEnd w:id="38"/>
       <w:bookmarkEnd w:id="39"/>
-      <w:bookmarkEnd w:id="40"/>
     </w:p>
     <w:p>
       <w:pPr>
@@ -4583,9 +4581,9 @@
           <w:szCs w:val="22"/>
         </w:rPr>
       </w:pPr>
-      <w:bookmarkStart w:id="41" w:name="h.tcmxbxaury2d" w:colFirst="0" w:colLast="0"/>
-      <w:bookmarkStart w:id="42" w:name="_Toc378942085"/>
-      <w:bookmarkEnd w:id="41"/>
+      <w:bookmarkStart w:id="40" w:name="h.tcmxbxaury2d" w:colFirst="0" w:colLast="0"/>
+      <w:bookmarkStart w:id="41" w:name="_Toc378942085"/>
+      <w:bookmarkEnd w:id="40"/>
       <w:r>
         <w:rPr>
           <w:rFonts w:cs="Arial"/>
@@ -4597,20 +4595,20 @@
       <w:pPr>
         <w:pStyle w:val="berschrift1"/>
       </w:pPr>
-      <w:bookmarkStart w:id="43" w:name="_Toc391504705"/>
+      <w:bookmarkStart w:id="42" w:name="_Toc391504705"/>
       <w:r>
         <w:lastRenderedPageBreak/>
         <w:t>Produktdaten</w:t>
       </w:r>
+      <w:bookmarkEnd w:id="41"/>
       <w:bookmarkEnd w:id="42"/>
-      <w:bookmarkEnd w:id="43"/>
     </w:p>
     <w:p>
       <w:pPr>
         <w:pStyle w:val="berschrift2"/>
       </w:pPr>
-      <w:bookmarkStart w:id="44" w:name="_Toc378942086"/>
-      <w:bookmarkStart w:id="45" w:name="_Toc391504706"/>
+      <w:bookmarkStart w:id="43" w:name="_Toc378942086"/>
+      <w:bookmarkStart w:id="44" w:name="_Toc391504706"/>
       <w:r>
         <w:rPr>
           <w:rFonts w:cs="Arial"/>
@@ -4620,8 +4618,8 @@
       <w:r>
         <w:t xml:space="preserve"> Informationen</w:t>
       </w:r>
+      <w:bookmarkEnd w:id="43"/>
       <w:bookmarkEnd w:id="44"/>
-      <w:bookmarkEnd w:id="45"/>
     </w:p>
     <w:p>
       <w:pPr>
@@ -4683,27 +4681,14 @@
       <w:r>
         <w:t xml:space="preserve">Abbildung </w:t>
       </w:r>
-      <w:r>
-        <w:fldChar w:fldCharType="begin"/>
-      </w:r>
-      <w:r>
-        <w:instrText xml:space="preserve"> SEQ Abbildung \* ARABIC </w:instrText>
-      </w:r>
-      <w:r>
-        <w:fldChar w:fldCharType="separate"/>
-      </w:r>
-      <w:r>
-        <w:rPr>
-          <w:noProof/>
-        </w:rPr>
-        <w:t>1</w:t>
-      </w:r>
-      <w:r>
-        <w:rPr>
-          <w:noProof/>
-        </w:rPr>
-        <w:fldChar w:fldCharType="end"/>
-      </w:r>
+      <w:fldSimple w:instr=" SEQ Abbildung \* ARABIC ">
+        <w:r>
+          <w:rPr>
+            <w:noProof/>
+          </w:rPr>
+          <w:t>1</w:t>
+        </w:r>
+      </w:fldSimple>
       <w:r>
         <w:t xml:space="preserve">: </w:t>
       </w:r>
@@ -4721,16 +4706,16 @@
           <w:rFonts w:cs="Arial"/>
         </w:rPr>
       </w:pPr>
-      <w:bookmarkStart w:id="46" w:name="h.v401cv3x5x2a" w:colFirst="0" w:colLast="0"/>
-      <w:bookmarkStart w:id="47" w:name="_Toc391504707"/>
+      <w:bookmarkStart w:id="45" w:name="h.v401cv3x5x2a" w:colFirst="0" w:colLast="0"/>
+      <w:bookmarkStart w:id="46" w:name="_Toc391504707"/>
+      <w:bookmarkEnd w:id="45"/>
+      <w:r>
+        <w:rPr>
+          <w:rFonts w:cs="Arial"/>
+        </w:rPr>
+        <w:t>Speicherung</w:t>
+      </w:r>
       <w:bookmarkEnd w:id="46"/>
-      <w:r>
-        <w:rPr>
-          <w:rFonts w:cs="Arial"/>
-        </w:rPr>
-        <w:t>Speicherung</w:t>
-      </w:r>
-      <w:bookmarkEnd w:id="47"/>
     </w:p>
     <w:p>
       <w:r>
@@ -4770,9 +4755,9 @@
           <w:szCs w:val="22"/>
         </w:rPr>
       </w:pPr>
-      <w:bookmarkStart w:id="48" w:name="h.kkqp25s6q73" w:colFirst="0" w:colLast="0"/>
-      <w:bookmarkStart w:id="49" w:name="_Toc378942088"/>
-      <w:bookmarkEnd w:id="48"/>
+      <w:bookmarkStart w:id="47" w:name="h.kkqp25s6q73" w:colFirst="0" w:colLast="0"/>
+      <w:bookmarkStart w:id="48" w:name="_Toc378942088"/>
+      <w:bookmarkEnd w:id="47"/>
       <w:r>
         <w:rPr>
           <w:rFonts w:cs="Arial"/>
@@ -4784,13 +4769,13 @@
       <w:pPr>
         <w:pStyle w:val="berschrift1"/>
       </w:pPr>
-      <w:bookmarkStart w:id="50" w:name="_Toc391504708"/>
+      <w:bookmarkStart w:id="49" w:name="_Toc391504708"/>
       <w:r>
         <w:lastRenderedPageBreak/>
         <w:t>Produktleistungen</w:t>
       </w:r>
+      <w:bookmarkEnd w:id="48"/>
       <w:bookmarkEnd w:id="49"/>
-      <w:bookmarkEnd w:id="50"/>
     </w:p>
     <w:p>
       <w:r>
@@ -4866,7 +4851,7 @@
           <w:rFonts w:cs="Arial"/>
         </w:rPr>
       </w:pPr>
-      <w:bookmarkStart w:id="51" w:name="_Toc378942089"/>
+      <w:bookmarkStart w:id="50" w:name="_Toc378942089"/>
       <w:r>
         <w:rPr>
           <w:rFonts w:cs="Arial"/>
@@ -4891,26 +4876,26 @@
       <w:pPr>
         <w:pStyle w:val="berschrift1"/>
       </w:pPr>
-      <w:bookmarkStart w:id="52" w:name="h.kh2b9dam4l4r" w:colFirst="0" w:colLast="0"/>
-      <w:bookmarkStart w:id="53" w:name="_Toc391504709"/>
+      <w:bookmarkStart w:id="51" w:name="h.kh2b9dam4l4r" w:colFirst="0" w:colLast="0"/>
+      <w:bookmarkStart w:id="52" w:name="_Toc391504709"/>
+      <w:bookmarkEnd w:id="51"/>
+      <w:r>
+        <w:t>Benutzeroberfläche</w:t>
+      </w:r>
+      <w:bookmarkEnd w:id="50"/>
       <w:bookmarkEnd w:id="52"/>
-      <w:r>
-        <w:t>Benutzeroberfläche</w:t>
-      </w:r>
-      <w:bookmarkEnd w:id="51"/>
-      <w:bookmarkEnd w:id="53"/>
     </w:p>
     <w:p>
       <w:pPr>
         <w:pStyle w:val="berschrift2"/>
       </w:pPr>
-      <w:bookmarkStart w:id="54" w:name="_Toc378942090"/>
-      <w:bookmarkStart w:id="55" w:name="_Toc391504710"/>
+      <w:bookmarkStart w:id="53" w:name="_Toc378942090"/>
+      <w:bookmarkStart w:id="54" w:name="_Toc391504710"/>
       <w:r>
         <w:t>Bildschirmlayout</w:t>
       </w:r>
+      <w:bookmarkEnd w:id="53"/>
       <w:bookmarkEnd w:id="54"/>
-      <w:bookmarkEnd w:id="55"/>
     </w:p>
     <w:p>
       <w:pPr>
@@ -4970,27 +4955,14 @@
       <w:r>
         <w:t xml:space="preserve">Abbildung </w:t>
       </w:r>
-      <w:r>
-        <w:fldChar w:fldCharType="begin"/>
-      </w:r>
-      <w:r>
-        <w:instrText xml:space="preserve"> SEQ Abbildung \* ARABIC </w:instrText>
-      </w:r>
-      <w:r>
-        <w:fldChar w:fldCharType="separate"/>
-      </w:r>
-      <w:r>
-        <w:rPr>
-          <w:noProof/>
-        </w:rPr>
-        <w:t>2</w:t>
-      </w:r>
-      <w:r>
-        <w:rPr>
-          <w:noProof/>
-        </w:rPr>
-        <w:fldChar w:fldCharType="end"/>
-      </w:r>
+      <w:fldSimple w:instr=" SEQ Abbildung \* ARABIC ">
+        <w:r>
+          <w:rPr>
+            <w:noProof/>
+          </w:rPr>
+          <w:t>2</w:t>
+        </w:r>
+      </w:fldSimple>
       <w:r>
         <w:t xml:space="preserve">: </w:t>
       </w:r>
@@ -5070,27 +5042,14 @@
       <w:r>
         <w:t xml:space="preserve">Abbildung </w:t>
       </w:r>
-      <w:r>
-        <w:fldChar w:fldCharType="begin"/>
-      </w:r>
-      <w:r>
-        <w:instrText xml:space="preserve"> SEQ Abbildung \* ARABIC </w:instrText>
-      </w:r>
-      <w:r>
-        <w:fldChar w:fldCharType="separate"/>
-      </w:r>
-      <w:r>
-        <w:rPr>
-          <w:noProof/>
-        </w:rPr>
-        <w:t>3</w:t>
-      </w:r>
-      <w:r>
-        <w:rPr>
-          <w:noProof/>
-        </w:rPr>
-        <w:fldChar w:fldCharType="end"/>
-      </w:r>
+      <w:fldSimple w:instr=" SEQ Abbildung \* ARABIC ">
+        <w:r>
+          <w:rPr>
+            <w:noProof/>
+          </w:rPr>
+          <w:t>3</w:t>
+        </w:r>
+      </w:fldSimple>
       <w:r>
         <w:t xml:space="preserve">: </w:t>
       </w:r>
@@ -5155,27 +5114,14 @@
       <w:r>
         <w:t xml:space="preserve">Abbildung </w:t>
       </w:r>
-      <w:r>
-        <w:fldChar w:fldCharType="begin"/>
-      </w:r>
-      <w:r>
-        <w:instrText xml:space="preserve"> SEQ Abbildung \* ARABIC </w:instrText>
-      </w:r>
-      <w:r>
-        <w:fldChar w:fldCharType="separate"/>
-      </w:r>
-      <w:r>
-        <w:rPr>
-          <w:noProof/>
-        </w:rPr>
-        <w:t>4</w:t>
-      </w:r>
-      <w:r>
-        <w:rPr>
-          <w:noProof/>
-        </w:rPr>
-        <w:fldChar w:fldCharType="end"/>
-      </w:r>
+      <w:fldSimple w:instr=" SEQ Abbildung \* ARABIC ">
+        <w:r>
+          <w:rPr>
+            <w:noProof/>
+          </w:rPr>
+          <w:t>4</w:t>
+        </w:r>
+      </w:fldSimple>
       <w:r>
         <w:t xml:space="preserve">: </w:t>
       </w:r>
@@ -5254,27 +5200,14 @@
       <w:r>
         <w:t xml:space="preserve">Abbildung </w:t>
       </w:r>
-      <w:r>
-        <w:fldChar w:fldCharType="begin"/>
-      </w:r>
-      <w:r>
-        <w:instrText xml:space="preserve"> SEQ Abbildung \* ARABIC </w:instrText>
-      </w:r>
-      <w:r>
-        <w:fldChar w:fldCharType="separate"/>
-      </w:r>
-      <w:r>
-        <w:rPr>
-          <w:noProof/>
-        </w:rPr>
-        <w:t>5</w:t>
-      </w:r>
-      <w:r>
-        <w:rPr>
-          <w:noProof/>
-        </w:rPr>
-        <w:fldChar w:fldCharType="end"/>
-      </w:r>
+      <w:fldSimple w:instr=" SEQ Abbildung \* ARABIC ">
+        <w:r>
+          <w:rPr>
+            <w:noProof/>
+          </w:rPr>
+          <w:t>5</w:t>
+        </w:r>
+      </w:fldSimple>
       <w:r>
         <w:t>: Interface für Berechnung Notenschnitt/ Wunschnote</w:t>
       </w:r>
@@ -5288,16 +5221,16 @@
       <w:pPr>
         <w:pStyle w:val="berschrift1"/>
       </w:pPr>
-      <w:bookmarkStart w:id="56" w:name="h.mrxhb79s1vqk" w:colFirst="0" w:colLast="0"/>
-      <w:bookmarkStart w:id="57" w:name="_Toc378942092"/>
-      <w:bookmarkStart w:id="58" w:name="_Toc391504711"/>
-      <w:bookmarkEnd w:id="56"/>
+      <w:bookmarkStart w:id="55" w:name="h.mrxhb79s1vqk" w:colFirst="0" w:colLast="0"/>
+      <w:bookmarkStart w:id="56" w:name="_Toc378942092"/>
+      <w:bookmarkStart w:id="57" w:name="_Toc391504711"/>
+      <w:bookmarkEnd w:id="55"/>
       <w:r>
         <w:lastRenderedPageBreak/>
         <w:t>Qualitäts-Zielbestimmungen</w:t>
       </w:r>
+      <w:bookmarkEnd w:id="56"/>
       <w:bookmarkEnd w:id="57"/>
-      <w:bookmarkEnd w:id="58"/>
     </w:p>
     <w:p>
       <w:pPr>
@@ -5410,9 +5343,9 @@
           <w:szCs w:val="22"/>
         </w:rPr>
       </w:pPr>
-      <w:bookmarkStart w:id="59" w:name="h.b0gb3mhz0f1o" w:colFirst="0" w:colLast="0"/>
-      <w:bookmarkStart w:id="60" w:name="_Toc378942093"/>
-      <w:bookmarkEnd w:id="59"/>
+      <w:bookmarkStart w:id="58" w:name="h.b0gb3mhz0f1o" w:colFirst="0" w:colLast="0"/>
+      <w:bookmarkStart w:id="59" w:name="_Toc378942093"/>
+      <w:bookmarkEnd w:id="58"/>
       <w:r>
         <w:rPr>
           <w:rFonts w:cs="Arial"/>
@@ -5424,31 +5357,492 @@
       <w:pPr>
         <w:pStyle w:val="berschrift1"/>
       </w:pPr>
-      <w:bookmarkStart w:id="61" w:name="_Toc391504712"/>
+      <w:bookmarkStart w:id="60" w:name="_Toc391504712"/>
       <w:r>
         <w:lastRenderedPageBreak/>
         <w:t>Globale Testszenarien und Testfälle</w:t>
       </w:r>
+      <w:bookmarkEnd w:id="59"/>
       <w:bookmarkEnd w:id="60"/>
+    </w:p>
+    <w:p>
+      <w:pPr>
+        <w:pStyle w:val="berschrift2"/>
+      </w:pPr>
+      <w:bookmarkStart w:id="61" w:name="_Toc391504713"/>
+      <w:r>
+        <w:t>Verwaltung</w:t>
+      </w:r>
       <w:bookmarkEnd w:id="61"/>
     </w:p>
     <w:p>
       <w:pPr>
-        <w:pStyle w:val="berschrift2"/>
-      </w:pPr>
-      <w:bookmarkStart w:id="62" w:name="_Toc391504713"/>
-      <w:r>
-        <w:t>Verwaltung</w:t>
+        <w:pStyle w:val="berschrift3"/>
+      </w:pPr>
+      <w:bookmarkStart w:id="62" w:name="_Toc391504714"/>
+      <w:r>
+        <w:t>Erstellen von Objekten</w:t>
       </w:r>
       <w:bookmarkEnd w:id="62"/>
     </w:p>
+    <w:tbl>
+      <w:tblPr>
+        <w:tblW w:w="9360" w:type="dxa"/>
+        <w:tblInd w:w="90" w:type="dxa"/>
+        <w:tblBorders>
+          <w:top w:val="single" w:sz="8" w:space="0" w:color="000000"/>
+          <w:left w:val="single" w:sz="8" w:space="0" w:color="000000"/>
+          <w:bottom w:val="single" w:sz="8" w:space="0" w:color="000000"/>
+          <w:right w:val="single" w:sz="8" w:space="0" w:color="000000"/>
+          <w:insideH w:val="single" w:sz="8" w:space="0" w:color="000000"/>
+          <w:insideV w:val="single" w:sz="8" w:space="0" w:color="000000"/>
+        </w:tblBorders>
+        <w:tblLayout w:type="fixed"/>
+        <w:tblCellMar>
+          <w:left w:w="10" w:type="dxa"/>
+          <w:right w:w="10" w:type="dxa"/>
+        </w:tblCellMar>
+        <w:tblLook w:val="0000" w:firstRow="0" w:lastRow="0" w:firstColumn="0" w:lastColumn="0" w:noHBand="0" w:noVBand="0"/>
+      </w:tblPr>
+      <w:tblGrid>
+        <w:gridCol w:w="2704"/>
+        <w:gridCol w:w="6656"/>
+      </w:tblGrid>
+      <w:tr>
+        <w:tc>
+          <w:tcPr>
+            <w:tcW w:w="2704" w:type="dxa"/>
+            <w:tcMar>
+              <w:top w:w="100" w:type="dxa"/>
+              <w:left w:w="100" w:type="dxa"/>
+              <w:bottom w:w="100" w:type="dxa"/>
+              <w:right w:w="100" w:type="dxa"/>
+            </w:tcMar>
+          </w:tcPr>
+          <w:p>
+            <w:pPr>
+              <w:rPr>
+                <w:b/>
+              </w:rPr>
+            </w:pPr>
+            <w:r>
+              <w:rPr>
+                <w:b/>
+              </w:rPr>
+              <w:t>Ziel</w:t>
+            </w:r>
+          </w:p>
+        </w:tc>
+        <w:tc>
+          <w:tcPr>
+            <w:tcW w:w="6656" w:type="dxa"/>
+            <w:tcMar>
+              <w:top w:w="100" w:type="dxa"/>
+              <w:left w:w="100" w:type="dxa"/>
+              <w:bottom w:w="100" w:type="dxa"/>
+              <w:right w:w="100" w:type="dxa"/>
+            </w:tcMar>
+          </w:tcPr>
+          <w:p>
+            <w:r>
+              <w:t>Erstellen von Schule, Lehrer, Fach, Ereignis, Unterlagen, Note oder Notiz.</w:t>
+            </w:r>
+          </w:p>
+        </w:tc>
+      </w:tr>
+      <w:tr>
+        <w:tc>
+          <w:tcPr>
+            <w:tcW w:w="2704" w:type="dxa"/>
+            <w:tcMar>
+              <w:top w:w="100" w:type="dxa"/>
+              <w:left w:w="100" w:type="dxa"/>
+              <w:bottom w:w="100" w:type="dxa"/>
+              <w:right w:w="100" w:type="dxa"/>
+            </w:tcMar>
+          </w:tcPr>
+          <w:p>
+            <w:pPr>
+              <w:rPr>
+                <w:b/>
+              </w:rPr>
+            </w:pPr>
+            <w:r>
+              <w:rPr>
+                <w:b/>
+              </w:rPr>
+              <w:t>Akteur</w:t>
+            </w:r>
+          </w:p>
+        </w:tc>
+        <w:tc>
+          <w:tcPr>
+            <w:tcW w:w="6656" w:type="dxa"/>
+            <w:tcMar>
+              <w:top w:w="100" w:type="dxa"/>
+              <w:left w:w="100" w:type="dxa"/>
+              <w:bottom w:w="100" w:type="dxa"/>
+              <w:right w:w="100" w:type="dxa"/>
+            </w:tcMar>
+          </w:tcPr>
+          <w:p>
+            <w:r>
+              <w:t>Benutzer</w:t>
+            </w:r>
+          </w:p>
+        </w:tc>
+      </w:tr>
+      <w:tr>
+        <w:tc>
+          <w:tcPr>
+            <w:tcW w:w="2704" w:type="dxa"/>
+            <w:tcMar>
+              <w:top w:w="100" w:type="dxa"/>
+              <w:left w:w="100" w:type="dxa"/>
+              <w:bottom w:w="100" w:type="dxa"/>
+              <w:right w:w="100" w:type="dxa"/>
+            </w:tcMar>
+          </w:tcPr>
+          <w:p>
+            <w:pPr>
+              <w:rPr>
+                <w:b/>
+              </w:rPr>
+            </w:pPr>
+            <w:r>
+              <w:rPr>
+                <w:b/>
+              </w:rPr>
+              <w:t>Vorbedin</w:t>
+            </w:r>
+            <w:r>
+              <w:rPr>
+                <w:b/>
+              </w:rPr>
+              <w:t>g</w:t>
+            </w:r>
+            <w:r>
+              <w:rPr>
+                <w:b/>
+              </w:rPr>
+              <w:t>ung</w:t>
+            </w:r>
+          </w:p>
+        </w:tc>
+        <w:tc>
+          <w:tcPr>
+            <w:tcW w:w="6656" w:type="dxa"/>
+            <w:tcMar>
+              <w:top w:w="100" w:type="dxa"/>
+              <w:left w:w="100" w:type="dxa"/>
+              <w:bottom w:w="100" w:type="dxa"/>
+              <w:right w:w="100" w:type="dxa"/>
+            </w:tcMar>
+          </w:tcPr>
+          <w:p>
+            <w:r>
+              <w:t>Es muss mindestens ein potentielles Eltern-Objekt für das zu erstellende Element existieren</w:t>
+            </w:r>
+            <w:r>
+              <w:t>.</w:t>
+            </w:r>
+            <w:r>
+              <w:t xml:space="preserve"> </w:t>
+            </w:r>
+          </w:p>
+          <w:p>
+            <w:r>
+              <w:t>Alle Pflichtfelder müssen</w:t>
+            </w:r>
+            <w:r>
+              <w:t xml:space="preserve"> korrekt</w:t>
+            </w:r>
+            <w:r>
+              <w:t xml:space="preserve"> ausgefüllt </w:t>
+            </w:r>
+            <w:r>
+              <w:t>werden</w:t>
+            </w:r>
+            <w:r>
+              <w:t>.</w:t>
+            </w:r>
+          </w:p>
+          <w:p>
+            <w:r>
+              <w:t xml:space="preserve">Alle Nicht-Pflichtfelder müssen leer </w:t>
+            </w:r>
+            <w:r>
+              <w:t xml:space="preserve">gelassen werden </w:t>
+            </w:r>
+            <w:r>
+              <w:t xml:space="preserve">oder korrekt ausgefüllt </w:t>
+            </w:r>
+            <w:r>
+              <w:t>werden</w:t>
+            </w:r>
+            <w:r>
+              <w:t>.</w:t>
+            </w:r>
+          </w:p>
+          <w:p>
+            <w:r>
+              <w:t>Regelungen in Bezug auf Duplikate müssen eingehalten werden.</w:t>
+            </w:r>
+          </w:p>
+        </w:tc>
+      </w:tr>
+      <w:tr>
+        <w:tc>
+          <w:tcPr>
+            <w:tcW w:w="2704" w:type="dxa"/>
+            <w:tcMar>
+              <w:top w:w="100" w:type="dxa"/>
+              <w:left w:w="100" w:type="dxa"/>
+              <w:bottom w:w="100" w:type="dxa"/>
+              <w:right w:w="100" w:type="dxa"/>
+            </w:tcMar>
+          </w:tcPr>
+          <w:p>
+            <w:pPr>
+              <w:rPr>
+                <w:b/>
+              </w:rPr>
+            </w:pPr>
+            <w:r>
+              <w:rPr>
+                <w:b/>
+              </w:rPr>
+              <w:t>Ablauf</w:t>
+            </w:r>
+          </w:p>
+        </w:tc>
+        <w:tc>
+          <w:tcPr>
+            <w:tcW w:w="6656" w:type="dxa"/>
+            <w:tcMar>
+              <w:top w:w="100" w:type="dxa"/>
+              <w:left w:w="100" w:type="dxa"/>
+              <w:bottom w:w="100" w:type="dxa"/>
+              <w:right w:w="100" w:type="dxa"/>
+            </w:tcMar>
+          </w:tcPr>
+          <w:p>
+            <w:pPr>
+              <w:pStyle w:val="Listenabsatz"/>
+              <w:numPr>
+                <w:ilvl w:val="0"/>
+                <w:numId w:val="20"/>
+              </w:numPr>
+            </w:pPr>
+            <w:r>
+              <w:t>Programm starten</w:t>
+            </w:r>
+          </w:p>
+          <w:p>
+            <w:pPr>
+              <w:pStyle w:val="Listenabsatz"/>
+              <w:numPr>
+                <w:ilvl w:val="0"/>
+                <w:numId w:val="20"/>
+              </w:numPr>
+            </w:pPr>
+            <w:r>
+              <w:t>Zum Verwaltungsbereich der Objekte navigieren, die getestet werden sollen</w:t>
+            </w:r>
+          </w:p>
+          <w:p>
+            <w:pPr>
+              <w:pStyle w:val="Listenabsatz"/>
+              <w:numPr>
+                <w:ilvl w:val="0"/>
+                <w:numId w:val="20"/>
+              </w:numPr>
+            </w:pPr>
+            <w:r>
+              <w:t>Erstellung eines neuen Objektes starten</w:t>
+            </w:r>
+          </w:p>
+          <w:p>
+            <w:pPr>
+              <w:pStyle w:val="Listenabsatz"/>
+              <w:numPr>
+                <w:ilvl w:val="0"/>
+                <w:numId w:val="20"/>
+              </w:numPr>
+            </w:pPr>
+            <w:r>
+              <w:t>Die b</w:t>
+            </w:r>
+            <w:r>
+              <w:t>enötigte</w:t>
+            </w:r>
+            <w:r>
+              <w:t>n</w:t>
+            </w:r>
+            <w:r>
+              <w:t xml:space="preserve"> </w:t>
+            </w:r>
+            <w:r>
+              <w:t xml:space="preserve">Eigenschaften für das </w:t>
+            </w:r>
+            <w:r>
+              <w:t>neuen Objekt eingeben</w:t>
+            </w:r>
+          </w:p>
+          <w:p>
+            <w:pPr>
+              <w:pStyle w:val="Listenabsatz"/>
+              <w:numPr>
+                <w:ilvl w:val="0"/>
+                <w:numId w:val="20"/>
+              </w:numPr>
+            </w:pPr>
+            <w:r>
+              <w:t>Objekt erstellen</w:t>
+            </w:r>
+          </w:p>
+        </w:tc>
+      </w:tr>
+      <w:tr>
+        <w:tc>
+          <w:tcPr>
+            <w:tcW w:w="2704" w:type="dxa"/>
+            <w:tcMar>
+              <w:top w:w="100" w:type="dxa"/>
+              <w:left w:w="100" w:type="dxa"/>
+              <w:bottom w:w="100" w:type="dxa"/>
+              <w:right w:w="100" w:type="dxa"/>
+            </w:tcMar>
+          </w:tcPr>
+          <w:p>
+            <w:pPr>
+              <w:rPr>
+                <w:b/>
+              </w:rPr>
+            </w:pPr>
+            <w:r>
+              <w:rPr>
+                <w:b/>
+              </w:rPr>
+              <w:t>Nachbedin</w:t>
+            </w:r>
+            <w:r>
+              <w:rPr>
+                <w:b/>
+              </w:rPr>
+              <w:t>g</w:t>
+            </w:r>
+            <w:r>
+              <w:rPr>
+                <w:b/>
+              </w:rPr>
+              <w:t>ung</w:t>
+            </w:r>
+          </w:p>
+        </w:tc>
+        <w:tc>
+          <w:tcPr>
+            <w:tcW w:w="6656" w:type="dxa"/>
+            <w:tcMar>
+              <w:top w:w="100" w:type="dxa"/>
+              <w:left w:w="100" w:type="dxa"/>
+              <w:bottom w:w="100" w:type="dxa"/>
+              <w:right w:w="100" w:type="dxa"/>
+            </w:tcMar>
+          </w:tcPr>
+          <w:p>
+            <w:r>
+              <w:t xml:space="preserve">Das Objekt muss </w:t>
+            </w:r>
+            <w:r>
+              <w:t xml:space="preserve">mit den eigegebenen </w:t>
+            </w:r>
+            <w:r>
+              <w:t>Parametern</w:t>
+            </w:r>
+            <w:r>
+              <w:t xml:space="preserve"> </w:t>
+            </w:r>
+            <w:r>
+              <w:t>erstellt worden sein</w:t>
+            </w:r>
+            <w:r>
+              <w:t xml:space="preserve">, was </w:t>
+            </w:r>
+            <w:r>
+              <w:t xml:space="preserve">dem </w:t>
+            </w:r>
+            <w:r>
+              <w:t>Benutzer</w:t>
+            </w:r>
+            <w:r>
+              <w:t xml:space="preserve"> auch ersichtlich sein </w:t>
+            </w:r>
+            <w:r>
+              <w:t>sollte</w:t>
+            </w:r>
+            <w:r>
+              <w:t>.</w:t>
+            </w:r>
+          </w:p>
+        </w:tc>
+      </w:tr>
+      <w:tr>
+        <w:tc>
+          <w:tcPr>
+            <w:tcW w:w="2704" w:type="dxa"/>
+            <w:tcMar>
+              <w:top w:w="100" w:type="dxa"/>
+              <w:left w:w="100" w:type="dxa"/>
+              <w:bottom w:w="100" w:type="dxa"/>
+              <w:right w:w="100" w:type="dxa"/>
+            </w:tcMar>
+          </w:tcPr>
+          <w:p>
+            <w:pPr>
+              <w:rPr>
+                <w:b/>
+              </w:rPr>
+            </w:pPr>
+            <w:r>
+              <w:rPr>
+                <w:b/>
+              </w:rPr>
+              <w:t>Sonderfall</w:t>
+            </w:r>
+          </w:p>
+        </w:tc>
+        <w:tc>
+          <w:tcPr>
+            <w:tcW w:w="6656" w:type="dxa"/>
+            <w:tcMar>
+              <w:top w:w="100" w:type="dxa"/>
+              <w:left w:w="100" w:type="dxa"/>
+              <w:bottom w:w="100" w:type="dxa"/>
+              <w:right w:w="100" w:type="dxa"/>
+            </w:tcMar>
+          </w:tcPr>
+          <w:p>
+            <w:r>
+              <w:t>-</w:t>
+            </w:r>
+          </w:p>
+        </w:tc>
+      </w:tr>
+    </w:tbl>
     <w:p>
+      <w:r>
+        <w:br w:type="page"/>
+      </w:r>
+    </w:p>
+    <w:p>
       <w:pPr>
         <w:pStyle w:val="berschrift3"/>
       </w:pPr>
-      <w:bookmarkStart w:id="63" w:name="_Toc391504714"/>
-      <w:r>
-        <w:t>Erstellen von Objekten</w:t>
+      <w:bookmarkStart w:id="63" w:name="_Toc391504715"/>
+      <w:r>
+        <w:lastRenderedPageBreak/>
+        <w:t>Bearbeiten von Objekten</w:t>
       </w:r>
       <w:bookmarkEnd w:id="63"/>
     </w:p>
@@ -5488,9 +5882,7 @@
           </w:tcPr>
           <w:p>
             <w:pPr>
-              <w:rPr>
-                <w:b/>
-              </w:rPr>
+              <w:spacing w:line="240" w:lineRule="auto"/>
             </w:pPr>
             <w:r>
               <w:rPr>
@@ -5511,8 +5903,11 @@
             </w:tcMar>
           </w:tcPr>
           <w:p>
-            <w:r>
-              <w:t>Erstellen von Schule, Lehrer, Fach, Ereignis, Unterlagen, Note oder Notiz.</w:t>
+            <w:pPr>
+              <w:spacing w:line="240" w:lineRule="auto"/>
+            </w:pPr>
+            <w:r>
+              <w:t>Bearbeiten von Schule, Lehrer, Fach, Ereignis, Unterlagen, Note oder Notiz.</w:t>
             </w:r>
           </w:p>
         </w:tc>
@@ -5530,9 +5925,7 @@
           </w:tcPr>
           <w:p>
             <w:pPr>
-              <w:rPr>
-                <w:b/>
-              </w:rPr>
+              <w:spacing w:line="240" w:lineRule="auto"/>
             </w:pPr>
             <w:r>
               <w:rPr>
@@ -5553,7 +5946,13 @@
             </w:tcMar>
           </w:tcPr>
           <w:p>
-            <w:r>
+            <w:pPr>
+              <w:spacing w:line="240" w:lineRule="auto"/>
+            </w:pPr>
+            <w:r>
+              <w:rPr>
+                <w:rFonts w:cs="Arial"/>
+              </w:rPr>
               <w:t>Benutzer</w:t>
             </w:r>
           </w:p>
@@ -5572,27 +5971,13 @@
           </w:tcPr>
           <w:p>
             <w:pPr>
+              <w:spacing w:line="240" w:lineRule="auto"/>
+            </w:pPr>
+            <w:r>
               <w:rPr>
                 <w:b/>
               </w:rPr>
-            </w:pPr>
-            <w:r>
-              <w:rPr>
-                <w:b/>
-              </w:rPr>
-              <w:t>Vorbedin</w:t>
-            </w:r>
-            <w:r>
-              <w:rPr>
-                <w:b/>
-              </w:rPr>
-              <w:t>g</w:t>
-            </w:r>
-            <w:r>
-              <w:rPr>
-                <w:b/>
-              </w:rPr>
-              <w:t>ung</w:t>
+              <w:t>Vorbedingung</w:t>
             </w:r>
           </w:p>
         </w:tc>
@@ -5607,28 +5992,34 @@
             </w:tcMar>
           </w:tcPr>
           <w:p>
-            <w:r>
-              <w:t>Es muss mindestens ein potentielles Eltern-Objekt für das zu erstellende Element existieren</w:t>
-            </w:r>
-            <w:r>
-              <w:t>.</w:t>
-            </w:r>
-            <w:r>
-              <w:t xml:space="preserve"> </w:t>
+            <w:pPr>
+              <w:spacing w:line="240" w:lineRule="auto"/>
+              <w:rPr>
+                <w:rFonts w:cs="Arial"/>
+              </w:rPr>
+            </w:pPr>
+            <w:r>
+              <w:rPr>
+                <w:rFonts w:cs="Arial"/>
+              </w:rPr>
+              <w:t>Das</w:t>
+            </w:r>
+            <w:r>
+              <w:t xml:space="preserve"> Objekt </w:t>
+            </w:r>
+            <w:r>
+              <w:rPr>
+                <w:rFonts w:cs="Arial"/>
+              </w:rPr>
+              <w:t>muss existieren.</w:t>
             </w:r>
           </w:p>
           <w:p>
             <w:r>
-              <w:t>Alle Pflichtfelder müssen</w:t>
-            </w:r>
-            <w:r>
-              <w:t xml:space="preserve"> korrekt</w:t>
-            </w:r>
-            <w:r>
-              <w:t xml:space="preserve"> ausgefüllt </w:t>
-            </w:r>
-            <w:r>
-              <w:t>werden</w:t>
+              <w:t>Alle Pflich</w:t>
+            </w:r>
+            <w:r>
+              <w:t>tfelder müssen korrekt ausgefüllt werden</w:t>
             </w:r>
             <w:r>
               <w:t>.</w:t>
@@ -5636,19 +6027,7 @@
           </w:p>
           <w:p>
             <w:r>
-              <w:t xml:space="preserve">Alle Nicht-Pflichtfelder müssen leer </w:t>
-            </w:r>
-            <w:r>
-              <w:t xml:space="preserve">gelassen werden </w:t>
-            </w:r>
-            <w:r>
-              <w:t xml:space="preserve">oder korrekt ausgefüllt </w:t>
-            </w:r>
-            <w:r>
-              <w:t>werden</w:t>
-            </w:r>
-            <w:r>
-              <w:t>.</w:t>
+              <w:t>Alle Nicht-Pflichtfelder müssen leer gelassen werden oder korrekt ausgefüllt werden.</w:t>
             </w:r>
           </w:p>
           <w:p>
@@ -5671,9 +6050,7 @@
           </w:tcPr>
           <w:p>
             <w:pPr>
-              <w:rPr>
-                <w:b/>
-              </w:rPr>
+              <w:spacing w:line="240" w:lineRule="auto"/>
             </w:pPr>
             <w:r>
               <w:rPr>
@@ -5698,7 +6075,7 @@
               <w:pStyle w:val="Listenabsatz"/>
               <w:numPr>
                 <w:ilvl w:val="0"/>
-                <w:numId w:val="20"/>
+                <w:numId w:val="21"/>
               </w:numPr>
             </w:pPr>
             <w:r>
@@ -5710,7 +6087,7 @@
               <w:pStyle w:val="Listenabsatz"/>
               <w:numPr>
                 <w:ilvl w:val="0"/>
-                <w:numId w:val="20"/>
+                <w:numId w:val="21"/>
               </w:numPr>
             </w:pPr>
             <w:r>
@@ -5722,11 +6099,35 @@
               <w:pStyle w:val="Listenabsatz"/>
               <w:numPr>
                 <w:ilvl w:val="0"/>
-                <w:numId w:val="20"/>
+                <w:numId w:val="21"/>
               </w:numPr>
+              <w:rPr>
+                <w:rFonts w:cs="Arial"/>
+              </w:rPr>
             </w:pPr>
             <w:r>
-              <w:t>Erstellung eines neuen Objektes starten</w:t>
+              <w:t xml:space="preserve">Das </w:t>
+            </w:r>
+            <w:r>
+              <w:t>Objekt</w:t>
+            </w:r>
+            <w:r>
+              <w:t>,</w:t>
+            </w:r>
+            <w:r>
+              <w:t xml:space="preserve"> </w:t>
+            </w:r>
+            <w:r>
+              <w:t>welches</w:t>
+            </w:r>
+            <w:r>
+              <w:t xml:space="preserve"> </w:t>
+            </w:r>
+            <w:r>
+              <w:t>bearbeitet</w:t>
+            </w:r>
+            <w:r>
+              <w:t xml:space="preserve"> werden soll auswählen</w:t>
             </w:r>
           </w:p>
           <w:p>
@@ -5734,26 +6135,17 @@
               <w:pStyle w:val="Listenabsatz"/>
               <w:numPr>
                 <w:ilvl w:val="0"/>
-                <w:numId w:val="20"/>
+                <w:numId w:val="21"/>
               </w:numPr>
+              <w:rPr>
+                <w:rFonts w:cs="Arial"/>
+              </w:rPr>
             </w:pPr>
             <w:r>
-              <w:t>Die b</w:t>
-            </w:r>
-            <w:r>
-              <w:t>enötigte</w:t>
-            </w:r>
-            <w:r>
-              <w:t>n</w:t>
-            </w:r>
-            <w:r>
-              <w:t xml:space="preserve"> </w:t>
-            </w:r>
-            <w:r>
-              <w:t xml:space="preserve">Eigenschaften für das </w:t>
-            </w:r>
-            <w:r>
-              <w:t>neuen Objekt eingeben</w:t>
+              <w:rPr>
+                <w:rFonts w:cs="Arial"/>
+              </w:rPr>
+              <w:t>Bearbeitung beginnen</w:t>
             </w:r>
           </w:p>
           <w:p>
@@ -5761,11 +6153,29 @@
               <w:pStyle w:val="Listenabsatz"/>
               <w:numPr>
                 <w:ilvl w:val="0"/>
-                <w:numId w:val="20"/>
+                <w:numId w:val="21"/>
+              </w:numPr>
+              <w:rPr>
+                <w:rFonts w:cs="Arial"/>
+              </w:rPr>
+            </w:pPr>
+            <w:r>
+              <w:rPr>
+                <w:rFonts w:cs="Arial"/>
+              </w:rPr>
+              <w:t>Modifikationen an den Eigenschaften vornehmen</w:t>
+            </w:r>
+          </w:p>
+          <w:p>
+            <w:pPr>
+              <w:pStyle w:val="Listenabsatz"/>
+              <w:numPr>
+                <w:ilvl w:val="0"/>
+                <w:numId w:val="21"/>
               </w:numPr>
             </w:pPr>
             <w:r>
-              <w:t>Objekt erstellen</w:t>
+              <w:t>Änderungen speichern</w:t>
             </w:r>
           </w:p>
         </w:tc>
@@ -5783,27 +6193,13 @@
           </w:tcPr>
           <w:p>
             <w:pPr>
+              <w:spacing w:line="240" w:lineRule="auto"/>
+            </w:pPr>
+            <w:r>
               <w:rPr>
                 <w:b/>
               </w:rPr>
-            </w:pPr>
-            <w:r>
-              <w:rPr>
-                <w:b/>
-              </w:rPr>
-              <w:t>Nachbedin</w:t>
-            </w:r>
-            <w:r>
-              <w:rPr>
-                <w:b/>
-              </w:rPr>
-              <w:t>g</w:t>
-            </w:r>
-            <w:r>
-              <w:rPr>
-                <w:b/>
-              </w:rPr>
-              <w:t>ung</w:t>
+              <w:t>Nachbedingung</w:t>
             </w:r>
           </w:p>
         </w:tc>
@@ -5818,23 +6214,23 @@
             </w:tcMar>
           </w:tcPr>
           <w:p>
-            <w:r>
-              <w:t xml:space="preserve">Das Objekt muss </w:t>
-            </w:r>
-            <w:r>
-              <w:t xml:space="preserve">mit den eigegebenen </w:t>
-            </w:r>
-            <w:r>
-              <w:t>Parametern</w:t>
-            </w:r>
-            <w:r>
-              <w:t xml:space="preserve"> </w:t>
-            </w:r>
-            <w:r>
-              <w:t>erstellt worden sein</w:t>
-            </w:r>
-            <w:r>
-              <w:t xml:space="preserve">, was </w:t>
+            <w:pPr>
+              <w:spacing w:line="240" w:lineRule="auto"/>
+            </w:pPr>
+            <w:r>
+              <w:t>Das O</w:t>
+            </w:r>
+            <w:r>
+              <w:t xml:space="preserve">bjekt muss </w:t>
+            </w:r>
+            <w:r>
+              <w:t xml:space="preserve">mit den eingegebenen </w:t>
+            </w:r>
+            <w:r>
+              <w:t xml:space="preserve">Parametern </w:t>
+            </w:r>
+            <w:r>
+              <w:t xml:space="preserve">aktualisiert worden sein, was </w:t>
             </w:r>
             <w:r>
               <w:t xml:space="preserve">dem </w:t>
@@ -5867,9 +6263,7 @@
           </w:tcPr>
           <w:p>
             <w:pPr>
-              <w:rPr>
-                <w:b/>
-              </w:rPr>
+              <w:spacing w:line="240" w:lineRule="auto"/>
             </w:pPr>
             <w:r>
               <w:rPr>
@@ -5890,6 +6284,9 @@
             </w:tcMar>
           </w:tcPr>
           <w:p>
+            <w:pPr>
+              <w:spacing w:line="240" w:lineRule="auto"/>
+            </w:pPr>
             <w:r>
               <w:t>-</w:t>
             </w:r>
@@ -5898,7 +6295,17 @@
       </w:tr>
     </w:tbl>
     <w:p>
-      <w:r>
+      <w:pPr>
+        <w:rPr>
+          <w:spacing w:val="15"/>
+          <w:szCs w:val="22"/>
+          <w:highlight w:val="lightGray"/>
+        </w:rPr>
+      </w:pPr>
+      <w:r>
+        <w:rPr>
+          <w:highlight w:val="lightGray"/>
+        </w:rPr>
         <w:br w:type="page"/>
       </w:r>
     </w:p>
@@ -5906,10 +6313,16 @@
       <w:pPr>
         <w:pStyle w:val="berschrift3"/>
       </w:pPr>
-      <w:bookmarkStart w:id="64" w:name="_Toc391504715"/>
+      <w:bookmarkStart w:id="64" w:name="_Toc391504716"/>
       <w:r>
         <w:lastRenderedPageBreak/>
-        <w:t>Bearbeiten von Objekten</w:t>
+        <w:t xml:space="preserve">Löschen </w:t>
+      </w:r>
+      <w:r>
+        <w:t>von</w:t>
+      </w:r>
+      <w:r>
+        <w:t xml:space="preserve"> Objekten</w:t>
       </w:r>
       <w:bookmarkEnd w:id="64"/>
     </w:p>
@@ -5953,6 +6366,7 @@
             </w:pPr>
             <w:r>
               <w:rPr>
+                <w:rFonts w:cs="Arial"/>
                 <w:b/>
               </w:rPr>
               <w:t>Ziel</w:t>
@@ -5972,9 +6386,21 @@
           <w:p>
             <w:pPr>
               <w:spacing w:line="240" w:lineRule="auto"/>
+              <w:rPr>
+                <w:rFonts w:cs="Arial"/>
+              </w:rPr>
             </w:pPr>
             <w:r>
-              <w:t>Bearbeiten von Schule, Lehrer, Fach, Ereignis, Unterlagen, Note oder Notiz.</w:t>
+              <w:rPr>
+                <w:rFonts w:cs="Arial"/>
+              </w:rPr>
+              <w:t>Löschen</w:t>
+            </w:r>
+            <w:r>
+              <w:rPr>
+                <w:rFonts w:cs="Arial"/>
+              </w:rPr>
+              <w:t xml:space="preserve"> von Schule, Lehrer, Fach, Ereignis, Unterlagen, Note oder Notiz.</w:t>
             </w:r>
           </w:p>
         </w:tc>
@@ -5993,9 +6419,13 @@
           <w:p>
             <w:pPr>
               <w:spacing w:line="240" w:lineRule="auto"/>
+              <w:rPr>
+                <w:rFonts w:cs="Arial"/>
+              </w:rPr>
             </w:pPr>
             <w:r>
               <w:rPr>
+                <w:rFonts w:cs="Arial"/>
                 <w:b/>
               </w:rPr>
               <w:t>Akteur</w:t>
@@ -6015,6 +6445,9 @@
           <w:p>
             <w:pPr>
               <w:spacing w:line="240" w:lineRule="auto"/>
+              <w:rPr>
+                <w:rFonts w:cs="Arial"/>
+              </w:rPr>
             </w:pPr>
             <w:r>
               <w:rPr>
@@ -6039,9 +6472,13 @@
           <w:p>
             <w:pPr>
               <w:spacing w:line="240" w:lineRule="auto"/>
+              <w:rPr>
+                <w:rFonts w:cs="Arial"/>
+              </w:rPr>
             </w:pPr>
             <w:r>
               <w:rPr>
+                <w:rFonts w:cs="Arial"/>
                 <w:b/>
               </w:rPr>
               <w:t>Vorbedingung</w:t>
@@ -6069,37 +6506,19 @@
               <w:rPr>
                 <w:rFonts w:cs="Arial"/>
               </w:rPr>
-              <w:t>Das</w:t>
-            </w:r>
-            <w:r>
-              <w:t xml:space="preserve"> Objekt </w:t>
+              <w:t xml:space="preserve">Das Objekt muss </w:t>
             </w:r>
             <w:r>
               <w:rPr>
                 <w:rFonts w:cs="Arial"/>
               </w:rPr>
-              <w:t>muss existieren.</w:t>
-            </w:r>
-          </w:p>
-          <w:p>
-            <w:r>
-              <w:t>Alle Pflich</w:t>
-            </w:r>
-            <w:r>
-              <w:t>tfelder müssen korrekt ausgefüllt werden</w:t>
-            </w:r>
-            <w:r>
+              <w:t>existieren</w:t>
+            </w:r>
+            <w:r>
+              <w:rPr>
+                <w:rFonts w:cs="Arial"/>
+              </w:rPr>
               <w:t>.</w:t>
-            </w:r>
-          </w:p>
-          <w:p>
-            <w:r>
-              <w:t>Alle Nicht-Pflichtfelder müssen leer gelassen werden oder korrekt ausgefüllt werden.</w:t>
-            </w:r>
-          </w:p>
-          <w:p>
-            <w:r>
-              <w:t>Regelungen in Bezug auf Duplikate müssen eingehalten werden.</w:t>
             </w:r>
           </w:p>
         </w:tc>
@@ -6118,9 +6537,13 @@
           <w:p>
             <w:pPr>
               <w:spacing w:line="240" w:lineRule="auto"/>
+              <w:rPr>
+                <w:rFonts w:cs="Arial"/>
+              </w:rPr>
             </w:pPr>
             <w:r>
               <w:rPr>
+                <w:rFonts w:cs="Arial"/>
                 <w:b/>
               </w:rPr>
               <w:t>Ablauf</w:t>
@@ -6142,7 +6565,7 @@
               <w:pStyle w:val="Listenabsatz"/>
               <w:numPr>
                 <w:ilvl w:val="0"/>
-                <w:numId w:val="21"/>
+                <w:numId w:val="22"/>
               </w:numPr>
             </w:pPr>
             <w:r>
@@ -6154,7 +6577,7 @@
               <w:pStyle w:val="Listenabsatz"/>
               <w:numPr>
                 <w:ilvl w:val="0"/>
-                <w:numId w:val="21"/>
+                <w:numId w:val="22"/>
               </w:numPr>
             </w:pPr>
             <w:r>
@@ -6166,7 +6589,7 @@
               <w:pStyle w:val="Listenabsatz"/>
               <w:numPr>
                 <w:ilvl w:val="0"/>
-                <w:numId w:val="21"/>
+                <w:numId w:val="22"/>
               </w:numPr>
               <w:rPr>
                 <w:rFonts w:cs="Arial"/>
@@ -6185,16 +6608,16 @@
               <w:t xml:space="preserve"> </w:t>
             </w:r>
             <w:r>
-              <w:t>welches</w:t>
-            </w:r>
-            <w:r>
-              <w:t xml:space="preserve"> </w:t>
-            </w:r>
-            <w:r>
-              <w:t>bearbeitet</w:t>
-            </w:r>
-            <w:r>
-              <w:t xml:space="preserve"> werden soll auswählen</w:t>
+              <w:t xml:space="preserve">welches </w:t>
+            </w:r>
+            <w:r>
+              <w:t>gelöscht werden soll</w:t>
+            </w:r>
+            <w:r>
+              <w:t>,</w:t>
+            </w:r>
+            <w:r>
+              <w:t xml:space="preserve"> auswählen</w:t>
             </w:r>
           </w:p>
           <w:p>
@@ -6202,47 +6625,14 @@
               <w:pStyle w:val="Listenabsatz"/>
               <w:numPr>
                 <w:ilvl w:val="0"/>
-                <w:numId w:val="21"/>
+                <w:numId w:val="22"/>
               </w:numPr>
               <w:rPr>
                 <w:rFonts w:cs="Arial"/>
               </w:rPr>
             </w:pPr>
             <w:r>
-              <w:rPr>
-                <w:rFonts w:cs="Arial"/>
-              </w:rPr>
-              <w:t>Bearbeitung beginnen</w:t>
-            </w:r>
-          </w:p>
-          <w:p>
-            <w:pPr>
-              <w:pStyle w:val="Listenabsatz"/>
-              <w:numPr>
-                <w:ilvl w:val="0"/>
-                <w:numId w:val="21"/>
-              </w:numPr>
-              <w:rPr>
-                <w:rFonts w:cs="Arial"/>
-              </w:rPr>
-            </w:pPr>
-            <w:r>
-              <w:rPr>
-                <w:rFonts w:cs="Arial"/>
-              </w:rPr>
-              <w:t>Modifikationen an den Eigenschaften vornehmen</w:t>
-            </w:r>
-          </w:p>
-          <w:p>
-            <w:pPr>
-              <w:pStyle w:val="Listenabsatz"/>
-              <w:numPr>
-                <w:ilvl w:val="0"/>
-                <w:numId w:val="21"/>
-              </w:numPr>
-            </w:pPr>
-            <w:r>
-              <w:t>Änderungen speichern</w:t>
+              <w:t>Objekt löschen</w:t>
             </w:r>
           </w:p>
         </w:tc>
@@ -6261,9 +6651,13 @@
           <w:p>
             <w:pPr>
               <w:spacing w:line="240" w:lineRule="auto"/>
+              <w:rPr>
+                <w:rFonts w:cs="Arial"/>
+              </w:rPr>
             </w:pPr>
             <w:r>
               <w:rPr>
+                <w:rFonts w:cs="Arial"/>
                 <w:b/>
               </w:rPr>
               <w:t>Nachbedingung</w:t>
@@ -6283,21 +6677,15 @@
           <w:p>
             <w:pPr>
               <w:spacing w:line="240" w:lineRule="auto"/>
+              <w:rPr>
+                <w:rFonts w:cs="Arial"/>
+              </w:rPr>
             </w:pPr>
             <w:r>
               <w:t>Das O</w:t>
             </w:r>
             <w:r>
-              <w:t xml:space="preserve">bjekt muss </w:t>
-            </w:r>
-            <w:r>
-              <w:t xml:space="preserve">mit den eingegebenen </w:t>
-            </w:r>
-            <w:r>
-              <w:t xml:space="preserve">Parametern </w:t>
-            </w:r>
-            <w:r>
-              <w:t xml:space="preserve">aktualisiert worden sein, was </w:t>
+              <w:t xml:space="preserve">bjekt muss gelöscht worden sein, was </w:t>
             </w:r>
             <w:r>
               <w:t xml:space="preserve">dem </w:t>
@@ -6331,9 +6719,13 @@
           <w:p>
             <w:pPr>
               <w:spacing w:line="240" w:lineRule="auto"/>
+              <w:rPr>
+                <w:rFonts w:cs="Arial"/>
+              </w:rPr>
             </w:pPr>
             <w:r>
               <w:rPr>
+                <w:rFonts w:cs="Arial"/>
                 <w:b/>
               </w:rPr>
               <w:t>Sonderfall</w:t>
@@ -6353,8 +6745,14 @@
           <w:p>
             <w:pPr>
               <w:spacing w:line="240" w:lineRule="auto"/>
+              <w:rPr>
+                <w:rFonts w:cs="Arial"/>
+              </w:rPr>
             </w:pPr>
             <w:r>
+              <w:rPr>
+                <w:rFonts w:cs="Arial"/>
+              </w:rPr>
               <w:t>-</w:t>
             </w:r>
           </w:p>
@@ -6362,17 +6760,507 @@
       </w:tr>
     </w:tbl>
     <w:p>
-      <w:pPr>
-        <w:rPr>
+      <w:r>
+        <w:br w:type="page"/>
+      </w:r>
+    </w:p>
+    <w:p>
+      <w:pPr>
+        <w:pStyle w:val="berschrift2"/>
+      </w:pPr>
+      <w:bookmarkStart w:id="65" w:name="_Toc391504717"/>
+      <w:r>
+        <w:lastRenderedPageBreak/>
+        <w:t>Notenverwaltung</w:t>
+      </w:r>
+      <w:bookmarkEnd w:id="65"/>
+    </w:p>
+    <w:p>
+      <w:pPr>
+        <w:pStyle w:val="berschrift3"/>
+      </w:pPr>
+      <w:bookmarkStart w:id="66" w:name="_Toc391504718"/>
+      <w:r>
+        <w:t xml:space="preserve">Aktuellen </w:t>
+      </w:r>
+      <w:r>
+        <w:t xml:space="preserve">Notenschnitt </w:t>
+      </w:r>
+      <w:r>
+        <w:t>berechnen</w:t>
+      </w:r>
+      <w:bookmarkEnd w:id="66"/>
+    </w:p>
+    <w:tbl>
+      <w:tblPr>
+        <w:tblW w:w="9360" w:type="dxa"/>
+        <w:tblInd w:w="90" w:type="dxa"/>
+        <w:tblBorders>
+          <w:top w:val="single" w:sz="8" w:space="0" w:color="000000"/>
+          <w:left w:val="single" w:sz="8" w:space="0" w:color="000000"/>
+          <w:bottom w:val="single" w:sz="8" w:space="0" w:color="000000"/>
+          <w:right w:val="single" w:sz="8" w:space="0" w:color="000000"/>
+          <w:insideH w:val="single" w:sz="8" w:space="0" w:color="000000"/>
+          <w:insideV w:val="single" w:sz="8" w:space="0" w:color="000000"/>
+        </w:tblBorders>
+        <w:tblLayout w:type="fixed"/>
+        <w:tblCellMar>
+          <w:left w:w="10" w:type="dxa"/>
+          <w:right w:w="10" w:type="dxa"/>
+        </w:tblCellMar>
+        <w:tblLook w:val="0000" w:firstRow="0" w:lastRow="0" w:firstColumn="0" w:lastColumn="0" w:noHBand="0" w:noVBand="0"/>
+      </w:tblPr>
+      <w:tblGrid>
+        <w:gridCol w:w="2704"/>
+        <w:gridCol w:w="6656"/>
+      </w:tblGrid>
+      <w:tr>
+        <w:tc>
+          <w:tcPr>
+            <w:tcW w:w="2704" w:type="dxa"/>
+            <w:tcMar>
+              <w:top w:w="100" w:type="dxa"/>
+              <w:left w:w="100" w:type="dxa"/>
+              <w:bottom w:w="100" w:type="dxa"/>
+              <w:right w:w="100" w:type="dxa"/>
+            </w:tcMar>
+          </w:tcPr>
+          <w:p>
+            <w:pPr>
+              <w:spacing w:line="240" w:lineRule="auto"/>
+              <w:rPr>
+                <w:rFonts w:cs="Arial"/>
+              </w:rPr>
+            </w:pPr>
+            <w:r>
+              <w:rPr>
+                <w:rFonts w:cs="Arial"/>
+                <w:b/>
+              </w:rPr>
+              <w:t>Ziel</w:t>
+            </w:r>
+          </w:p>
+        </w:tc>
+        <w:tc>
+          <w:tcPr>
+            <w:tcW w:w="6656" w:type="dxa"/>
+            <w:tcMar>
+              <w:top w:w="100" w:type="dxa"/>
+              <w:left w:w="100" w:type="dxa"/>
+              <w:bottom w:w="100" w:type="dxa"/>
+              <w:right w:w="100" w:type="dxa"/>
+            </w:tcMar>
+          </w:tcPr>
+          <w:p>
+            <w:pPr>
+              <w:spacing w:line="240" w:lineRule="auto"/>
+              <w:rPr>
+                <w:rFonts w:cs="Arial"/>
+              </w:rPr>
+            </w:pPr>
+            <w:r>
+              <w:rPr>
+                <w:rFonts w:cs="Arial"/>
+              </w:rPr>
+              <w:t xml:space="preserve">Das </w:t>
+            </w:r>
+            <w:r>
+              <w:rPr>
+                <w:rFonts w:cs="Arial"/>
+              </w:rPr>
+              <w:t>ausrechnen lassen</w:t>
+            </w:r>
+            <w:r>
+              <w:rPr>
+                <w:rFonts w:cs="Arial"/>
+              </w:rPr>
+              <w:t xml:space="preserve"> des a</w:t>
+            </w:r>
+            <w:r>
+              <w:rPr>
+                <w:rFonts w:cs="Arial"/>
+              </w:rPr>
+              <w:t>ktuelle</w:t>
+            </w:r>
+            <w:r>
+              <w:rPr>
+                <w:rFonts w:cs="Arial"/>
+              </w:rPr>
+              <w:t>n</w:t>
+            </w:r>
+            <w:r>
+              <w:rPr>
+                <w:rFonts w:cs="Arial"/>
+              </w:rPr>
+              <w:t xml:space="preserve"> Notendurschnitt</w:t>
+            </w:r>
+            <w:r>
+              <w:rPr>
+                <w:rFonts w:cs="Arial"/>
+              </w:rPr>
+              <w:t>es</w:t>
+            </w:r>
+            <w:r>
+              <w:rPr>
+                <w:rFonts w:cs="Arial"/>
+              </w:rPr>
+              <w:t xml:space="preserve"> in einem Fach</w:t>
+            </w:r>
+            <w:r>
+              <w:rPr>
+                <w:rFonts w:cs="Arial"/>
+              </w:rPr>
+              <w:t>.</w:t>
+            </w:r>
+          </w:p>
+        </w:tc>
+      </w:tr>
+      <w:tr>
+        <w:tc>
+          <w:tcPr>
+            <w:tcW w:w="2704" w:type="dxa"/>
+            <w:tcMar>
+              <w:top w:w="100" w:type="dxa"/>
+              <w:left w:w="100" w:type="dxa"/>
+              <w:bottom w:w="100" w:type="dxa"/>
+              <w:right w:w="100" w:type="dxa"/>
+            </w:tcMar>
+          </w:tcPr>
+          <w:p>
+            <w:pPr>
+              <w:spacing w:line="240" w:lineRule="auto"/>
+              <w:rPr>
+                <w:rFonts w:cs="Arial"/>
+              </w:rPr>
+            </w:pPr>
+            <w:r>
+              <w:rPr>
+                <w:rFonts w:cs="Arial"/>
+                <w:b/>
+              </w:rPr>
+              <w:t>Akteur</w:t>
+            </w:r>
+          </w:p>
+        </w:tc>
+        <w:tc>
+          <w:tcPr>
+            <w:tcW w:w="6656" w:type="dxa"/>
+            <w:tcMar>
+              <w:top w:w="100" w:type="dxa"/>
+              <w:left w:w="100" w:type="dxa"/>
+              <w:bottom w:w="100" w:type="dxa"/>
+              <w:right w:w="100" w:type="dxa"/>
+            </w:tcMar>
+          </w:tcPr>
+          <w:p>
+            <w:pPr>
+              <w:spacing w:line="240" w:lineRule="auto"/>
+              <w:rPr>
+                <w:rFonts w:cs="Arial"/>
+              </w:rPr>
+            </w:pPr>
+            <w:r>
+              <w:rPr>
+                <w:rFonts w:cs="Arial"/>
+              </w:rPr>
+              <w:t>Benutzer</w:t>
+            </w:r>
+          </w:p>
+        </w:tc>
+      </w:tr>
+      <w:tr>
+        <w:tc>
+          <w:tcPr>
+            <w:tcW w:w="2704" w:type="dxa"/>
+            <w:tcMar>
+              <w:top w:w="100" w:type="dxa"/>
+              <w:left w:w="100" w:type="dxa"/>
+              <w:bottom w:w="100" w:type="dxa"/>
+              <w:right w:w="100" w:type="dxa"/>
+            </w:tcMar>
+          </w:tcPr>
+          <w:p>
+            <w:pPr>
+              <w:spacing w:line="240" w:lineRule="auto"/>
+              <w:rPr>
+                <w:rFonts w:cs="Arial"/>
+              </w:rPr>
+            </w:pPr>
+            <w:r>
+              <w:rPr>
+                <w:rFonts w:cs="Arial"/>
+                <w:b/>
+              </w:rPr>
+              <w:t>Vorbedingung</w:t>
+            </w:r>
+          </w:p>
+        </w:tc>
+        <w:tc>
+          <w:tcPr>
+            <w:tcW w:w="6656" w:type="dxa"/>
+            <w:tcMar>
+              <w:top w:w="100" w:type="dxa"/>
+              <w:left w:w="100" w:type="dxa"/>
+              <w:bottom w:w="100" w:type="dxa"/>
+              <w:right w:w="100" w:type="dxa"/>
+            </w:tcMar>
+          </w:tcPr>
+          <w:p>
+            <w:pPr>
+              <w:spacing w:line="240" w:lineRule="auto"/>
+              <w:rPr>
+                <w:rFonts w:cs="Arial"/>
+              </w:rPr>
+            </w:pPr>
+            <w:r>
+              <w:rPr>
+                <w:rFonts w:cs="Arial"/>
+              </w:rPr>
+              <w:t xml:space="preserve">Es müssen Noten </w:t>
+            </w:r>
+            <w:r>
+              <w:rPr>
+                <w:rFonts w:cs="Arial"/>
+              </w:rPr>
+              <w:t xml:space="preserve">für das Fach </w:t>
+            </w:r>
+            <w:r>
+              <w:rPr>
+                <w:rFonts w:cs="Arial"/>
+              </w:rPr>
+              <w:t>vorhanden sein, aus denen der Durchschnitt berechnet werden kann</w:t>
+            </w:r>
+            <w:r>
+              <w:rPr>
+                <w:rFonts w:cs="Arial"/>
+              </w:rPr>
+              <w:t>.</w:t>
+            </w:r>
+          </w:p>
+        </w:tc>
+      </w:tr>
+      <w:tr>
+        <w:tc>
+          <w:tcPr>
+            <w:tcW w:w="2704" w:type="dxa"/>
+            <w:tcMar>
+              <w:top w:w="100" w:type="dxa"/>
+              <w:left w:w="100" w:type="dxa"/>
+              <w:bottom w:w="100" w:type="dxa"/>
+              <w:right w:w="100" w:type="dxa"/>
+            </w:tcMar>
+          </w:tcPr>
+          <w:p>
+            <w:pPr>
+              <w:spacing w:line="240" w:lineRule="auto"/>
+              <w:rPr>
+                <w:rFonts w:cs="Arial"/>
+              </w:rPr>
+            </w:pPr>
+            <w:r>
+              <w:rPr>
+                <w:rFonts w:cs="Arial"/>
+                <w:b/>
+              </w:rPr>
+              <w:t>Ablauf</w:t>
+            </w:r>
+          </w:p>
+        </w:tc>
+        <w:tc>
+          <w:tcPr>
+            <w:tcW w:w="6656" w:type="dxa"/>
+            <w:tcMar>
+              <w:top w:w="100" w:type="dxa"/>
+              <w:left w:w="100" w:type="dxa"/>
+              <w:bottom w:w="100" w:type="dxa"/>
+              <w:right w:w="100" w:type="dxa"/>
+            </w:tcMar>
+          </w:tcPr>
+          <w:p>
+            <w:pPr>
+              <w:pStyle w:val="Listenabsatz"/>
+              <w:numPr>
+                <w:ilvl w:val="0"/>
+                <w:numId w:val="24"/>
+              </w:numPr>
+            </w:pPr>
+            <w:r>
+              <w:t>Programm starten</w:t>
+            </w:r>
+          </w:p>
+          <w:p>
+            <w:pPr>
+              <w:pStyle w:val="Listenabsatz"/>
+              <w:numPr>
+                <w:ilvl w:val="0"/>
+                <w:numId w:val="24"/>
+              </w:numPr>
+            </w:pPr>
+            <w:r>
+              <w:t>Zum Verwaltungsbereich der Noten des gewünschten Faches navigieren</w:t>
+            </w:r>
+          </w:p>
+          <w:p>
+            <w:pPr>
+              <w:pStyle w:val="Listenabsatz"/>
+              <w:numPr>
+                <w:ilvl w:val="0"/>
+                <w:numId w:val="24"/>
+              </w:numPr>
+              <w:rPr>
+                <w:rFonts w:cs="Arial"/>
+              </w:rPr>
+            </w:pPr>
+            <w:r>
+              <w:t>Die Berechnung des Notenschnittes starten</w:t>
+            </w:r>
+          </w:p>
+        </w:tc>
+      </w:tr>
+      <w:tr>
+        <w:tc>
+          <w:tcPr>
+            <w:tcW w:w="2704" w:type="dxa"/>
+            <w:tcMar>
+              <w:top w:w="100" w:type="dxa"/>
+              <w:left w:w="100" w:type="dxa"/>
+              <w:bottom w:w="100" w:type="dxa"/>
+              <w:right w:w="100" w:type="dxa"/>
+            </w:tcMar>
+          </w:tcPr>
+          <w:p>
+            <w:pPr>
+              <w:spacing w:line="240" w:lineRule="auto"/>
+              <w:rPr>
+                <w:rFonts w:cs="Arial"/>
+              </w:rPr>
+            </w:pPr>
+            <w:r>
+              <w:rPr>
+                <w:rFonts w:cs="Arial"/>
+                <w:b/>
+              </w:rPr>
+              <w:t>Nachbedin</w:t>
+            </w:r>
+            <w:r>
+              <w:rPr>
+                <w:rFonts w:cs="Arial"/>
+                <w:b/>
+              </w:rPr>
+              <w:t>g</w:t>
+            </w:r>
+            <w:r>
+              <w:rPr>
+                <w:rFonts w:cs="Arial"/>
+                <w:b/>
+              </w:rPr>
+              <w:t>ung</w:t>
+            </w:r>
+          </w:p>
+        </w:tc>
+        <w:tc>
+          <w:tcPr>
+            <w:tcW w:w="6656" w:type="dxa"/>
+            <w:tcMar>
+              <w:top w:w="100" w:type="dxa"/>
+              <w:left w:w="100" w:type="dxa"/>
+              <w:bottom w:w="100" w:type="dxa"/>
+              <w:right w:w="100" w:type="dxa"/>
+            </w:tcMar>
+          </w:tcPr>
+          <w:p>
+            <w:pPr>
+              <w:spacing w:line="240" w:lineRule="auto"/>
+              <w:rPr>
+                <w:rFonts w:cs="Arial"/>
+              </w:rPr>
+            </w:pPr>
+            <w:r>
+              <w:rPr>
+                <w:rFonts w:cs="Arial"/>
+              </w:rPr>
+              <w:t xml:space="preserve">Dem </w:t>
+            </w:r>
+            <w:r>
+              <w:rPr>
+                <w:rFonts w:cs="Arial"/>
+              </w:rPr>
+              <w:t>Benutzer wird der aktuelle Notendurchschnitt angezeigt</w:t>
+            </w:r>
+            <w:r>
+              <w:rPr>
+                <w:rFonts w:cs="Arial"/>
+              </w:rPr>
+              <w:t>.</w:t>
+            </w:r>
+          </w:p>
+        </w:tc>
+      </w:tr>
+      <w:tr>
+        <w:tc>
+          <w:tcPr>
+            <w:tcW w:w="2704" w:type="dxa"/>
+            <w:tcMar>
+              <w:top w:w="100" w:type="dxa"/>
+              <w:left w:w="100" w:type="dxa"/>
+              <w:bottom w:w="100" w:type="dxa"/>
+              <w:right w:w="100" w:type="dxa"/>
+            </w:tcMar>
+          </w:tcPr>
+          <w:p>
+            <w:pPr>
+              <w:spacing w:line="240" w:lineRule="auto"/>
+              <w:rPr>
+                <w:rFonts w:cs="Arial"/>
+              </w:rPr>
+            </w:pPr>
+            <w:r>
+              <w:rPr>
+                <w:rFonts w:cs="Arial"/>
+                <w:b/>
+              </w:rPr>
+              <w:t>Sonderfall</w:t>
+            </w:r>
+          </w:p>
+        </w:tc>
+        <w:tc>
+          <w:tcPr>
+            <w:tcW w:w="6656" w:type="dxa"/>
+            <w:tcMar>
+              <w:top w:w="100" w:type="dxa"/>
+              <w:left w:w="100" w:type="dxa"/>
+              <w:bottom w:w="100" w:type="dxa"/>
+              <w:right w:w="100" w:type="dxa"/>
+            </w:tcMar>
+          </w:tcPr>
+          <w:p>
+            <w:pPr>
+              <w:spacing w:line="240" w:lineRule="auto"/>
+              <w:rPr>
+                <w:rFonts w:cs="Arial"/>
+              </w:rPr>
+            </w:pPr>
+            <w:r>
+              <w:rPr>
+                <w:rFonts w:cs="Arial"/>
+              </w:rPr>
+              <w:t>-</w:t>
+            </w:r>
+          </w:p>
+        </w:tc>
+      </w:tr>
+    </w:tbl>
+    <w:p>
+      <w:pPr>
+        <w:rPr>
+          <w:color w:val="FFFFFF" w:themeColor="background1"/>
           <w:spacing w:val="15"/>
           <w:szCs w:val="22"/>
-          <w:highlight w:val="lightGray"/>
-        </w:rPr>
-      </w:pPr>
-      <w:r>
-        <w:rPr>
-          <w:highlight w:val="lightGray"/>
-        </w:rPr>
+        </w:rPr>
+      </w:pPr>
+      <w:bookmarkStart w:id="67" w:name="h.2ycq68gozpah" w:colFirst="0" w:colLast="0"/>
+      <w:bookmarkEnd w:id="67"/>
+      <w:r>
         <w:br w:type="page"/>
       </w:r>
     </w:p>
@@ -6380,18 +7268,27 @@
       <w:pPr>
         <w:pStyle w:val="berschrift3"/>
       </w:pPr>
-      <w:bookmarkStart w:id="65" w:name="_Toc391504716"/>
+      <w:bookmarkStart w:id="68" w:name="_Toc391504719"/>
       <w:r>
         <w:lastRenderedPageBreak/>
-        <w:t xml:space="preserve">Löschen </w:t>
-      </w:r>
-      <w:r>
-        <w:t>von</w:t>
-      </w:r>
-      <w:r>
-        <w:t xml:space="preserve"> Objekten</w:t>
-      </w:r>
-      <w:bookmarkEnd w:id="65"/>
+        <w:t xml:space="preserve">Benötige Note </w:t>
+      </w:r>
+      <w:r>
+        <w:t>für Du</w:t>
+      </w:r>
+      <w:r>
+        <w:t>rchsc</w:t>
+      </w:r>
+      <w:r>
+        <w:t>hn</w:t>
+      </w:r>
+      <w:r>
+        <w:t xml:space="preserve">itt </w:t>
+      </w:r>
+      <w:r>
+        <w:t>berechnen</w:t>
+      </w:r>
+      <w:bookmarkEnd w:id="68"/>
     </w:p>
     <w:tbl>
       <w:tblPr>
@@ -6433,970 +7330,6 @@
             </w:pPr>
             <w:r>
               <w:rPr>
-                <w:rFonts w:cs="Arial"/>
-                <w:b/>
-              </w:rPr>
-              <w:t>Ziel</w:t>
-            </w:r>
-          </w:p>
-        </w:tc>
-        <w:tc>
-          <w:tcPr>
-            <w:tcW w:w="6656" w:type="dxa"/>
-            <w:tcMar>
-              <w:top w:w="100" w:type="dxa"/>
-              <w:left w:w="100" w:type="dxa"/>
-              <w:bottom w:w="100" w:type="dxa"/>
-              <w:right w:w="100" w:type="dxa"/>
-            </w:tcMar>
-          </w:tcPr>
-          <w:p>
-            <w:pPr>
-              <w:spacing w:line="240" w:lineRule="auto"/>
-              <w:rPr>
-                <w:rFonts w:cs="Arial"/>
-              </w:rPr>
-            </w:pPr>
-            <w:r>
-              <w:rPr>
-                <w:rFonts w:cs="Arial"/>
-              </w:rPr>
-              <w:t>Löschen</w:t>
-            </w:r>
-            <w:r>
-              <w:rPr>
-                <w:rFonts w:cs="Arial"/>
-              </w:rPr>
-              <w:t xml:space="preserve"> von Schule, Lehrer, Fach, Ereignis, Unterlagen, Note oder Notiz.</w:t>
-            </w:r>
-          </w:p>
-        </w:tc>
-      </w:tr>
-      <w:tr>
-        <w:tc>
-          <w:tcPr>
-            <w:tcW w:w="2704" w:type="dxa"/>
-            <w:tcMar>
-              <w:top w:w="100" w:type="dxa"/>
-              <w:left w:w="100" w:type="dxa"/>
-              <w:bottom w:w="100" w:type="dxa"/>
-              <w:right w:w="100" w:type="dxa"/>
-            </w:tcMar>
-          </w:tcPr>
-          <w:p>
-            <w:pPr>
-              <w:spacing w:line="240" w:lineRule="auto"/>
-              <w:rPr>
-                <w:rFonts w:cs="Arial"/>
-              </w:rPr>
-            </w:pPr>
-            <w:r>
-              <w:rPr>
-                <w:rFonts w:cs="Arial"/>
-                <w:b/>
-              </w:rPr>
-              <w:t>Akteur</w:t>
-            </w:r>
-          </w:p>
-        </w:tc>
-        <w:tc>
-          <w:tcPr>
-            <w:tcW w:w="6656" w:type="dxa"/>
-            <w:tcMar>
-              <w:top w:w="100" w:type="dxa"/>
-              <w:left w:w="100" w:type="dxa"/>
-              <w:bottom w:w="100" w:type="dxa"/>
-              <w:right w:w="100" w:type="dxa"/>
-            </w:tcMar>
-          </w:tcPr>
-          <w:p>
-            <w:pPr>
-              <w:spacing w:line="240" w:lineRule="auto"/>
-              <w:rPr>
-                <w:rFonts w:cs="Arial"/>
-              </w:rPr>
-            </w:pPr>
-            <w:r>
-              <w:rPr>
-                <w:rFonts w:cs="Arial"/>
-              </w:rPr>
-              <w:t>Benutzer</w:t>
-            </w:r>
-          </w:p>
-        </w:tc>
-      </w:tr>
-      <w:tr>
-        <w:tc>
-          <w:tcPr>
-            <w:tcW w:w="2704" w:type="dxa"/>
-            <w:tcMar>
-              <w:top w:w="100" w:type="dxa"/>
-              <w:left w:w="100" w:type="dxa"/>
-              <w:bottom w:w="100" w:type="dxa"/>
-              <w:right w:w="100" w:type="dxa"/>
-            </w:tcMar>
-          </w:tcPr>
-          <w:p>
-            <w:pPr>
-              <w:spacing w:line="240" w:lineRule="auto"/>
-              <w:rPr>
-                <w:rFonts w:cs="Arial"/>
-              </w:rPr>
-            </w:pPr>
-            <w:r>
-              <w:rPr>
-                <w:rFonts w:cs="Arial"/>
-                <w:b/>
-              </w:rPr>
-              <w:t>Vorbedingung</w:t>
-            </w:r>
-          </w:p>
-        </w:tc>
-        <w:tc>
-          <w:tcPr>
-            <w:tcW w:w="6656" w:type="dxa"/>
-            <w:tcMar>
-              <w:top w:w="100" w:type="dxa"/>
-              <w:left w:w="100" w:type="dxa"/>
-              <w:bottom w:w="100" w:type="dxa"/>
-              <w:right w:w="100" w:type="dxa"/>
-            </w:tcMar>
-          </w:tcPr>
-          <w:p>
-            <w:pPr>
-              <w:spacing w:line="240" w:lineRule="auto"/>
-              <w:rPr>
-                <w:rFonts w:cs="Arial"/>
-              </w:rPr>
-            </w:pPr>
-            <w:r>
-              <w:rPr>
-                <w:rFonts w:cs="Arial"/>
-              </w:rPr>
-              <w:t xml:space="preserve">Das Objekt muss </w:t>
-            </w:r>
-            <w:r>
-              <w:rPr>
-                <w:rFonts w:cs="Arial"/>
-              </w:rPr>
-              <w:t>existieren</w:t>
-            </w:r>
-            <w:r>
-              <w:rPr>
-                <w:rFonts w:cs="Arial"/>
-              </w:rPr>
-              <w:t>.</w:t>
-            </w:r>
-          </w:p>
-        </w:tc>
-      </w:tr>
-      <w:tr>
-        <w:tc>
-          <w:tcPr>
-            <w:tcW w:w="2704" w:type="dxa"/>
-            <w:tcMar>
-              <w:top w:w="100" w:type="dxa"/>
-              <w:left w:w="100" w:type="dxa"/>
-              <w:bottom w:w="100" w:type="dxa"/>
-              <w:right w:w="100" w:type="dxa"/>
-            </w:tcMar>
-          </w:tcPr>
-          <w:p>
-            <w:pPr>
-              <w:spacing w:line="240" w:lineRule="auto"/>
-              <w:rPr>
-                <w:rFonts w:cs="Arial"/>
-              </w:rPr>
-            </w:pPr>
-            <w:r>
-              <w:rPr>
-                <w:rFonts w:cs="Arial"/>
-                <w:b/>
-              </w:rPr>
-              <w:t>Ablauf</w:t>
-            </w:r>
-          </w:p>
-        </w:tc>
-        <w:tc>
-          <w:tcPr>
-            <w:tcW w:w="6656" w:type="dxa"/>
-            <w:tcMar>
-              <w:top w:w="100" w:type="dxa"/>
-              <w:left w:w="100" w:type="dxa"/>
-              <w:bottom w:w="100" w:type="dxa"/>
-              <w:right w:w="100" w:type="dxa"/>
-            </w:tcMar>
-          </w:tcPr>
-          <w:p>
-            <w:pPr>
-              <w:pStyle w:val="Listenabsatz"/>
-              <w:numPr>
-                <w:ilvl w:val="0"/>
-                <w:numId w:val="22"/>
-              </w:numPr>
-            </w:pPr>
-            <w:r>
-              <w:t>Programm starten</w:t>
-            </w:r>
-          </w:p>
-          <w:p>
-            <w:pPr>
-              <w:pStyle w:val="Listenabsatz"/>
-              <w:numPr>
-                <w:ilvl w:val="0"/>
-                <w:numId w:val="22"/>
-              </w:numPr>
-            </w:pPr>
-            <w:r>
-              <w:t>Zum Verwaltungsbereich der Objekte navigieren, die getestet werden sollen</w:t>
-            </w:r>
-          </w:p>
-          <w:p>
-            <w:pPr>
-              <w:pStyle w:val="Listenabsatz"/>
-              <w:numPr>
-                <w:ilvl w:val="0"/>
-                <w:numId w:val="22"/>
-              </w:numPr>
-              <w:rPr>
-                <w:rFonts w:cs="Arial"/>
-              </w:rPr>
-            </w:pPr>
-            <w:r>
-              <w:t xml:space="preserve">Das </w:t>
-            </w:r>
-            <w:r>
-              <w:t>Objekt</w:t>
-            </w:r>
-            <w:r>
-              <w:t>,</w:t>
-            </w:r>
-            <w:r>
-              <w:t xml:space="preserve"> </w:t>
-            </w:r>
-            <w:r>
-              <w:t xml:space="preserve">welches </w:t>
-            </w:r>
-            <w:r>
-              <w:t>gelöscht werden soll</w:t>
-            </w:r>
-            <w:r>
-              <w:t>,</w:t>
-            </w:r>
-            <w:r>
-              <w:t xml:space="preserve"> auswählen</w:t>
-            </w:r>
-          </w:p>
-          <w:p>
-            <w:pPr>
-              <w:pStyle w:val="Listenabsatz"/>
-              <w:numPr>
-                <w:ilvl w:val="0"/>
-                <w:numId w:val="22"/>
-              </w:numPr>
-              <w:rPr>
-                <w:rFonts w:cs="Arial"/>
-              </w:rPr>
-            </w:pPr>
-            <w:r>
-              <w:t>Objekt löschen</w:t>
-            </w:r>
-          </w:p>
-        </w:tc>
-      </w:tr>
-      <w:tr>
-        <w:tc>
-          <w:tcPr>
-            <w:tcW w:w="2704" w:type="dxa"/>
-            <w:tcMar>
-              <w:top w:w="100" w:type="dxa"/>
-              <w:left w:w="100" w:type="dxa"/>
-              <w:bottom w:w="100" w:type="dxa"/>
-              <w:right w:w="100" w:type="dxa"/>
-            </w:tcMar>
-          </w:tcPr>
-          <w:p>
-            <w:pPr>
-              <w:spacing w:line="240" w:lineRule="auto"/>
-              <w:rPr>
-                <w:rFonts w:cs="Arial"/>
-              </w:rPr>
-            </w:pPr>
-            <w:r>
-              <w:rPr>
-                <w:rFonts w:cs="Arial"/>
-                <w:b/>
-              </w:rPr>
-              <w:t>Nachbedingung</w:t>
-            </w:r>
-          </w:p>
-        </w:tc>
-        <w:tc>
-          <w:tcPr>
-            <w:tcW w:w="6656" w:type="dxa"/>
-            <w:tcMar>
-              <w:top w:w="100" w:type="dxa"/>
-              <w:left w:w="100" w:type="dxa"/>
-              <w:bottom w:w="100" w:type="dxa"/>
-              <w:right w:w="100" w:type="dxa"/>
-            </w:tcMar>
-          </w:tcPr>
-          <w:p>
-            <w:pPr>
-              <w:spacing w:line="240" w:lineRule="auto"/>
-              <w:rPr>
-                <w:rFonts w:cs="Arial"/>
-              </w:rPr>
-            </w:pPr>
-            <w:r>
-              <w:t>Das O</w:t>
-            </w:r>
-            <w:r>
-              <w:t xml:space="preserve">bjekt muss gelöscht worden sein, was </w:t>
-            </w:r>
-            <w:r>
-              <w:t xml:space="preserve">dem </w:t>
-            </w:r>
-            <w:r>
-              <w:t>Benutzer</w:t>
-            </w:r>
-            <w:r>
-              <w:t xml:space="preserve"> auch ersichtlich sein </w:t>
-            </w:r>
-            <w:r>
-              <w:t>sollte</w:t>
-            </w:r>
-            <w:r>
-              <w:t>.</w:t>
-            </w:r>
-          </w:p>
-        </w:tc>
-      </w:tr>
-      <w:tr>
-        <w:tc>
-          <w:tcPr>
-            <w:tcW w:w="2704" w:type="dxa"/>
-            <w:tcMar>
-              <w:top w:w="100" w:type="dxa"/>
-              <w:left w:w="100" w:type="dxa"/>
-              <w:bottom w:w="100" w:type="dxa"/>
-              <w:right w:w="100" w:type="dxa"/>
-            </w:tcMar>
-          </w:tcPr>
-          <w:p>
-            <w:pPr>
-              <w:spacing w:line="240" w:lineRule="auto"/>
-              <w:rPr>
-                <w:rFonts w:cs="Arial"/>
-              </w:rPr>
-            </w:pPr>
-            <w:r>
-              <w:rPr>
-                <w:rFonts w:cs="Arial"/>
-                <w:b/>
-              </w:rPr>
-              <w:t>Sonderfall</w:t>
-            </w:r>
-          </w:p>
-        </w:tc>
-        <w:tc>
-          <w:tcPr>
-            <w:tcW w:w="6656" w:type="dxa"/>
-            <w:tcMar>
-              <w:top w:w="100" w:type="dxa"/>
-              <w:left w:w="100" w:type="dxa"/>
-              <w:bottom w:w="100" w:type="dxa"/>
-              <w:right w:w="100" w:type="dxa"/>
-            </w:tcMar>
-          </w:tcPr>
-          <w:p>
-            <w:pPr>
-              <w:spacing w:line="240" w:lineRule="auto"/>
-              <w:rPr>
-                <w:rFonts w:cs="Arial"/>
-              </w:rPr>
-            </w:pPr>
-            <w:r>
-              <w:rPr>
-                <w:rFonts w:cs="Arial"/>
-              </w:rPr>
-              <w:t>-</w:t>
-            </w:r>
-          </w:p>
-        </w:tc>
-      </w:tr>
-    </w:tbl>
-    <w:p>
-      <w:r>
-        <w:br w:type="page"/>
-      </w:r>
-    </w:p>
-    <w:p>
-      <w:pPr>
-        <w:pStyle w:val="berschrift2"/>
-      </w:pPr>
-      <w:bookmarkStart w:id="66" w:name="_Toc391504717"/>
-      <w:r>
-        <w:lastRenderedPageBreak/>
-        <w:t>Notenverwaltung</w:t>
-      </w:r>
-      <w:bookmarkEnd w:id="66"/>
-    </w:p>
-    <w:p>
-      <w:pPr>
-        <w:pStyle w:val="berschrift3"/>
-      </w:pPr>
-      <w:bookmarkStart w:id="67" w:name="_Toc391504718"/>
-      <w:r>
-        <w:t xml:space="preserve">Aktuellen </w:t>
-      </w:r>
-      <w:r>
-        <w:t xml:space="preserve">Notenschnitt </w:t>
-      </w:r>
-      <w:r>
-        <w:t>berechnen</w:t>
-      </w:r>
-      <w:bookmarkEnd w:id="67"/>
-    </w:p>
-    <w:tbl>
-      <w:tblPr>
-        <w:tblW w:w="9360" w:type="dxa"/>
-        <w:tblInd w:w="90" w:type="dxa"/>
-        <w:tblBorders>
-          <w:top w:val="single" w:sz="8" w:space="0" w:color="000000"/>
-          <w:left w:val="single" w:sz="8" w:space="0" w:color="000000"/>
-          <w:bottom w:val="single" w:sz="8" w:space="0" w:color="000000"/>
-          <w:right w:val="single" w:sz="8" w:space="0" w:color="000000"/>
-          <w:insideH w:val="single" w:sz="8" w:space="0" w:color="000000"/>
-          <w:insideV w:val="single" w:sz="8" w:space="0" w:color="000000"/>
-        </w:tblBorders>
-        <w:tblLayout w:type="fixed"/>
-        <w:tblCellMar>
-          <w:left w:w="10" w:type="dxa"/>
-          <w:right w:w="10" w:type="dxa"/>
-        </w:tblCellMar>
-        <w:tblLook w:val="0000" w:firstRow="0" w:lastRow="0" w:firstColumn="0" w:lastColumn="0" w:noHBand="0" w:noVBand="0"/>
-      </w:tblPr>
-      <w:tblGrid>
-        <w:gridCol w:w="2704"/>
-        <w:gridCol w:w="6656"/>
-      </w:tblGrid>
-      <w:tr>
-        <w:tc>
-          <w:tcPr>
-            <w:tcW w:w="2704" w:type="dxa"/>
-            <w:tcMar>
-              <w:top w:w="100" w:type="dxa"/>
-              <w:left w:w="100" w:type="dxa"/>
-              <w:bottom w:w="100" w:type="dxa"/>
-              <w:right w:w="100" w:type="dxa"/>
-            </w:tcMar>
-          </w:tcPr>
-          <w:p>
-            <w:pPr>
-              <w:spacing w:line="240" w:lineRule="auto"/>
-              <w:rPr>
-                <w:rFonts w:cs="Arial"/>
-              </w:rPr>
-            </w:pPr>
-            <w:r>
-              <w:rPr>
-                <w:rFonts w:cs="Arial"/>
-                <w:b/>
-              </w:rPr>
-              <w:t>Ziel</w:t>
-            </w:r>
-          </w:p>
-        </w:tc>
-        <w:tc>
-          <w:tcPr>
-            <w:tcW w:w="6656" w:type="dxa"/>
-            <w:tcMar>
-              <w:top w:w="100" w:type="dxa"/>
-              <w:left w:w="100" w:type="dxa"/>
-              <w:bottom w:w="100" w:type="dxa"/>
-              <w:right w:w="100" w:type="dxa"/>
-            </w:tcMar>
-          </w:tcPr>
-          <w:p>
-            <w:pPr>
-              <w:spacing w:line="240" w:lineRule="auto"/>
-              <w:rPr>
-                <w:rFonts w:cs="Arial"/>
-              </w:rPr>
-            </w:pPr>
-            <w:r>
-              <w:rPr>
-                <w:rFonts w:cs="Arial"/>
-              </w:rPr>
-              <w:t xml:space="preserve">Das </w:t>
-            </w:r>
-            <w:r>
-              <w:rPr>
-                <w:rFonts w:cs="Arial"/>
-              </w:rPr>
-              <w:t>ausrechnen lassen</w:t>
-            </w:r>
-            <w:r>
-              <w:rPr>
-                <w:rFonts w:cs="Arial"/>
-              </w:rPr>
-              <w:t xml:space="preserve"> des a</w:t>
-            </w:r>
-            <w:r>
-              <w:rPr>
-                <w:rFonts w:cs="Arial"/>
-              </w:rPr>
-              <w:t>ktuelle</w:t>
-            </w:r>
-            <w:r>
-              <w:rPr>
-                <w:rFonts w:cs="Arial"/>
-              </w:rPr>
-              <w:t>n</w:t>
-            </w:r>
-            <w:r>
-              <w:rPr>
-                <w:rFonts w:cs="Arial"/>
-              </w:rPr>
-              <w:t xml:space="preserve"> Notendurschnitt</w:t>
-            </w:r>
-            <w:r>
-              <w:rPr>
-                <w:rFonts w:cs="Arial"/>
-              </w:rPr>
-              <w:t>es</w:t>
-            </w:r>
-            <w:r>
-              <w:rPr>
-                <w:rFonts w:cs="Arial"/>
-              </w:rPr>
-              <w:t xml:space="preserve"> in einem Fach</w:t>
-            </w:r>
-            <w:r>
-              <w:rPr>
-                <w:rFonts w:cs="Arial"/>
-              </w:rPr>
-              <w:t>.</w:t>
-            </w:r>
-          </w:p>
-        </w:tc>
-      </w:tr>
-      <w:tr>
-        <w:tc>
-          <w:tcPr>
-            <w:tcW w:w="2704" w:type="dxa"/>
-            <w:tcMar>
-              <w:top w:w="100" w:type="dxa"/>
-              <w:left w:w="100" w:type="dxa"/>
-              <w:bottom w:w="100" w:type="dxa"/>
-              <w:right w:w="100" w:type="dxa"/>
-            </w:tcMar>
-          </w:tcPr>
-          <w:p>
-            <w:pPr>
-              <w:spacing w:line="240" w:lineRule="auto"/>
-              <w:rPr>
-                <w:rFonts w:cs="Arial"/>
-              </w:rPr>
-            </w:pPr>
-            <w:r>
-              <w:rPr>
-                <w:rFonts w:cs="Arial"/>
-                <w:b/>
-              </w:rPr>
-              <w:t>Akteur</w:t>
-            </w:r>
-          </w:p>
-        </w:tc>
-        <w:tc>
-          <w:tcPr>
-            <w:tcW w:w="6656" w:type="dxa"/>
-            <w:tcMar>
-              <w:top w:w="100" w:type="dxa"/>
-              <w:left w:w="100" w:type="dxa"/>
-              <w:bottom w:w="100" w:type="dxa"/>
-              <w:right w:w="100" w:type="dxa"/>
-            </w:tcMar>
-          </w:tcPr>
-          <w:p>
-            <w:pPr>
-              <w:spacing w:line="240" w:lineRule="auto"/>
-              <w:rPr>
-                <w:rFonts w:cs="Arial"/>
-              </w:rPr>
-            </w:pPr>
-            <w:r>
-              <w:rPr>
-                <w:rFonts w:cs="Arial"/>
-              </w:rPr>
-              <w:t>Benutzer</w:t>
-            </w:r>
-          </w:p>
-        </w:tc>
-      </w:tr>
-      <w:tr>
-        <w:tc>
-          <w:tcPr>
-            <w:tcW w:w="2704" w:type="dxa"/>
-            <w:tcMar>
-              <w:top w:w="100" w:type="dxa"/>
-              <w:left w:w="100" w:type="dxa"/>
-              <w:bottom w:w="100" w:type="dxa"/>
-              <w:right w:w="100" w:type="dxa"/>
-            </w:tcMar>
-          </w:tcPr>
-          <w:p>
-            <w:pPr>
-              <w:spacing w:line="240" w:lineRule="auto"/>
-              <w:rPr>
-                <w:rFonts w:cs="Arial"/>
-              </w:rPr>
-            </w:pPr>
-            <w:r>
-              <w:rPr>
-                <w:rFonts w:cs="Arial"/>
-                <w:b/>
-              </w:rPr>
-              <w:t>Vorbedingung</w:t>
-            </w:r>
-          </w:p>
-        </w:tc>
-        <w:tc>
-          <w:tcPr>
-            <w:tcW w:w="6656" w:type="dxa"/>
-            <w:tcMar>
-              <w:top w:w="100" w:type="dxa"/>
-              <w:left w:w="100" w:type="dxa"/>
-              <w:bottom w:w="100" w:type="dxa"/>
-              <w:right w:w="100" w:type="dxa"/>
-            </w:tcMar>
-          </w:tcPr>
-          <w:p>
-            <w:pPr>
-              <w:spacing w:line="240" w:lineRule="auto"/>
-              <w:rPr>
-                <w:rFonts w:cs="Arial"/>
-              </w:rPr>
-            </w:pPr>
-            <w:r>
-              <w:rPr>
-                <w:rFonts w:cs="Arial"/>
-              </w:rPr>
-              <w:t xml:space="preserve">Es müssen Noten </w:t>
-            </w:r>
-            <w:r>
-              <w:rPr>
-                <w:rFonts w:cs="Arial"/>
-              </w:rPr>
-              <w:t xml:space="preserve">für das Fach </w:t>
-            </w:r>
-            <w:r>
-              <w:rPr>
-                <w:rFonts w:cs="Arial"/>
-              </w:rPr>
-              <w:t>vorhanden sein, aus denen der Durchschnitt berechnet werden kann</w:t>
-            </w:r>
-            <w:r>
-              <w:rPr>
-                <w:rFonts w:cs="Arial"/>
-              </w:rPr>
-              <w:t>.</w:t>
-            </w:r>
-          </w:p>
-        </w:tc>
-      </w:tr>
-      <w:tr>
-        <w:tc>
-          <w:tcPr>
-            <w:tcW w:w="2704" w:type="dxa"/>
-            <w:tcMar>
-              <w:top w:w="100" w:type="dxa"/>
-              <w:left w:w="100" w:type="dxa"/>
-              <w:bottom w:w="100" w:type="dxa"/>
-              <w:right w:w="100" w:type="dxa"/>
-            </w:tcMar>
-          </w:tcPr>
-          <w:p>
-            <w:pPr>
-              <w:spacing w:line="240" w:lineRule="auto"/>
-              <w:rPr>
-                <w:rFonts w:cs="Arial"/>
-              </w:rPr>
-            </w:pPr>
-            <w:r>
-              <w:rPr>
-                <w:rFonts w:cs="Arial"/>
-                <w:b/>
-              </w:rPr>
-              <w:t>Ablauf</w:t>
-            </w:r>
-          </w:p>
-        </w:tc>
-        <w:tc>
-          <w:tcPr>
-            <w:tcW w:w="6656" w:type="dxa"/>
-            <w:tcMar>
-              <w:top w:w="100" w:type="dxa"/>
-              <w:left w:w="100" w:type="dxa"/>
-              <w:bottom w:w="100" w:type="dxa"/>
-              <w:right w:w="100" w:type="dxa"/>
-            </w:tcMar>
-          </w:tcPr>
-          <w:p>
-            <w:pPr>
-              <w:pStyle w:val="Listenabsatz"/>
-              <w:numPr>
-                <w:ilvl w:val="0"/>
-                <w:numId w:val="24"/>
-              </w:numPr>
-            </w:pPr>
-            <w:r>
-              <w:t>Programm starten</w:t>
-            </w:r>
-          </w:p>
-          <w:p>
-            <w:pPr>
-              <w:pStyle w:val="Listenabsatz"/>
-              <w:numPr>
-                <w:ilvl w:val="0"/>
-                <w:numId w:val="24"/>
-              </w:numPr>
-            </w:pPr>
-            <w:r>
-              <w:t>Zum Verwaltungsbereich der Noten des gewünschten Faches navigieren</w:t>
-            </w:r>
-          </w:p>
-          <w:p>
-            <w:pPr>
-              <w:pStyle w:val="Listenabsatz"/>
-              <w:numPr>
-                <w:ilvl w:val="0"/>
-                <w:numId w:val="24"/>
-              </w:numPr>
-              <w:rPr>
-                <w:rFonts w:cs="Arial"/>
-              </w:rPr>
-            </w:pPr>
-            <w:r>
-              <w:t>Die Berechnung des Notenschnittes starten</w:t>
-            </w:r>
-          </w:p>
-        </w:tc>
-      </w:tr>
-      <w:tr>
-        <w:tc>
-          <w:tcPr>
-            <w:tcW w:w="2704" w:type="dxa"/>
-            <w:tcMar>
-              <w:top w:w="100" w:type="dxa"/>
-              <w:left w:w="100" w:type="dxa"/>
-              <w:bottom w:w="100" w:type="dxa"/>
-              <w:right w:w="100" w:type="dxa"/>
-            </w:tcMar>
-          </w:tcPr>
-          <w:p>
-            <w:pPr>
-              <w:spacing w:line="240" w:lineRule="auto"/>
-              <w:rPr>
-                <w:rFonts w:cs="Arial"/>
-              </w:rPr>
-            </w:pPr>
-            <w:r>
-              <w:rPr>
-                <w:rFonts w:cs="Arial"/>
-                <w:b/>
-              </w:rPr>
-              <w:t>Nachbedin</w:t>
-            </w:r>
-            <w:r>
-              <w:rPr>
-                <w:rFonts w:cs="Arial"/>
-                <w:b/>
-              </w:rPr>
-              <w:t>g</w:t>
-            </w:r>
-            <w:r>
-              <w:rPr>
-                <w:rFonts w:cs="Arial"/>
-                <w:b/>
-              </w:rPr>
-              <w:t>ung</w:t>
-            </w:r>
-          </w:p>
-        </w:tc>
-        <w:tc>
-          <w:tcPr>
-            <w:tcW w:w="6656" w:type="dxa"/>
-            <w:tcMar>
-              <w:top w:w="100" w:type="dxa"/>
-              <w:left w:w="100" w:type="dxa"/>
-              <w:bottom w:w="100" w:type="dxa"/>
-              <w:right w:w="100" w:type="dxa"/>
-            </w:tcMar>
-          </w:tcPr>
-          <w:p>
-            <w:pPr>
-              <w:spacing w:line="240" w:lineRule="auto"/>
-              <w:rPr>
-                <w:rFonts w:cs="Arial"/>
-              </w:rPr>
-            </w:pPr>
-            <w:r>
-              <w:rPr>
-                <w:rFonts w:cs="Arial"/>
-              </w:rPr>
-              <w:t xml:space="preserve">Dem </w:t>
-            </w:r>
-            <w:r>
-              <w:rPr>
-                <w:rFonts w:cs="Arial"/>
-              </w:rPr>
-              <w:t>Benutzer wird der aktuelle Notendurchschnitt angezeigt</w:t>
-            </w:r>
-            <w:r>
-              <w:rPr>
-                <w:rFonts w:cs="Arial"/>
-              </w:rPr>
-              <w:t>.</w:t>
-            </w:r>
-          </w:p>
-        </w:tc>
-      </w:tr>
-      <w:tr>
-        <w:tc>
-          <w:tcPr>
-            <w:tcW w:w="2704" w:type="dxa"/>
-            <w:tcMar>
-              <w:top w:w="100" w:type="dxa"/>
-              <w:left w:w="100" w:type="dxa"/>
-              <w:bottom w:w="100" w:type="dxa"/>
-              <w:right w:w="100" w:type="dxa"/>
-            </w:tcMar>
-          </w:tcPr>
-          <w:p>
-            <w:pPr>
-              <w:spacing w:line="240" w:lineRule="auto"/>
-              <w:rPr>
-                <w:rFonts w:cs="Arial"/>
-              </w:rPr>
-            </w:pPr>
-            <w:r>
-              <w:rPr>
-                <w:rFonts w:cs="Arial"/>
-                <w:b/>
-              </w:rPr>
-              <w:t>Sonderfall</w:t>
-            </w:r>
-          </w:p>
-        </w:tc>
-        <w:tc>
-          <w:tcPr>
-            <w:tcW w:w="6656" w:type="dxa"/>
-            <w:tcMar>
-              <w:top w:w="100" w:type="dxa"/>
-              <w:left w:w="100" w:type="dxa"/>
-              <w:bottom w:w="100" w:type="dxa"/>
-              <w:right w:w="100" w:type="dxa"/>
-            </w:tcMar>
-          </w:tcPr>
-          <w:p>
-            <w:pPr>
-              <w:spacing w:line="240" w:lineRule="auto"/>
-              <w:rPr>
-                <w:rFonts w:cs="Arial"/>
-              </w:rPr>
-            </w:pPr>
-            <w:r>
-              <w:rPr>
-                <w:rFonts w:cs="Arial"/>
-              </w:rPr>
-              <w:t>-</w:t>
-            </w:r>
-          </w:p>
-        </w:tc>
-      </w:tr>
-    </w:tbl>
-    <w:p>
-      <w:pPr>
-        <w:rPr>
-          <w:color w:val="FFFFFF" w:themeColor="background1"/>
-          <w:spacing w:val="15"/>
-          <w:szCs w:val="22"/>
-        </w:rPr>
-      </w:pPr>
-      <w:bookmarkStart w:id="68" w:name="h.2ycq68gozpah" w:colFirst="0" w:colLast="0"/>
-      <w:bookmarkEnd w:id="68"/>
-      <w:r>
-        <w:br w:type="page"/>
-      </w:r>
-    </w:p>
-    <w:p>
-      <w:pPr>
-        <w:pStyle w:val="berschrift3"/>
-      </w:pPr>
-      <w:bookmarkStart w:id="69" w:name="_Toc391504719"/>
-      <w:r>
-        <w:lastRenderedPageBreak/>
-        <w:t xml:space="preserve">Benötige Note </w:t>
-      </w:r>
-      <w:r>
-        <w:t>für Du</w:t>
-      </w:r>
-      <w:r>
-        <w:t>rchsc</w:t>
-      </w:r>
-      <w:r>
-        <w:t>hn</w:t>
-      </w:r>
-      <w:r>
-        <w:t xml:space="preserve">itt </w:t>
-      </w:r>
-      <w:r>
-        <w:t>berechnen</w:t>
-      </w:r>
-      <w:bookmarkEnd w:id="69"/>
-    </w:p>
-    <w:tbl>
-      <w:tblPr>
-        <w:tblW w:w="9360" w:type="dxa"/>
-        <w:tblInd w:w="90" w:type="dxa"/>
-        <w:tblBorders>
-          <w:top w:val="single" w:sz="8" w:space="0" w:color="000000"/>
-          <w:left w:val="single" w:sz="8" w:space="0" w:color="000000"/>
-          <w:bottom w:val="single" w:sz="8" w:space="0" w:color="000000"/>
-          <w:right w:val="single" w:sz="8" w:space="0" w:color="000000"/>
-          <w:insideH w:val="single" w:sz="8" w:space="0" w:color="000000"/>
-          <w:insideV w:val="single" w:sz="8" w:space="0" w:color="000000"/>
-        </w:tblBorders>
-        <w:tblLayout w:type="fixed"/>
-        <w:tblCellMar>
-          <w:left w:w="10" w:type="dxa"/>
-          <w:right w:w="10" w:type="dxa"/>
-        </w:tblCellMar>
-        <w:tblLook w:val="0000" w:firstRow="0" w:lastRow="0" w:firstColumn="0" w:lastColumn="0" w:noHBand="0" w:noVBand="0"/>
-      </w:tblPr>
-      <w:tblGrid>
-        <w:gridCol w:w="2704"/>
-        <w:gridCol w:w="6656"/>
-      </w:tblGrid>
-      <w:tr>
-        <w:tc>
-          <w:tcPr>
-            <w:tcW w:w="2704" w:type="dxa"/>
-            <w:tcMar>
-              <w:top w:w="100" w:type="dxa"/>
-              <w:left w:w="100" w:type="dxa"/>
-              <w:bottom w:w="100" w:type="dxa"/>
-              <w:right w:w="100" w:type="dxa"/>
-            </w:tcMar>
-          </w:tcPr>
-          <w:p>
-            <w:pPr>
-              <w:spacing w:line="240" w:lineRule="auto"/>
-            </w:pPr>
-            <w:r>
-              <w:rPr>
                 <w:b/>
               </w:rPr>
               <w:t>Ziel</w:t>
@@ -7720,7 +7653,7 @@
           <w:szCs w:val="22"/>
         </w:rPr>
       </w:pPr>
-      <w:bookmarkStart w:id="70" w:name="_Toc378942094"/>
+      <w:bookmarkStart w:id="69" w:name="_Toc378942094"/>
       <w:r>
         <w:br w:type="page"/>
       </w:r>
@@ -7729,25 +7662,25 @@
       <w:pPr>
         <w:pStyle w:val="berschrift1"/>
       </w:pPr>
-      <w:bookmarkStart w:id="71" w:name="_Toc391504720"/>
+      <w:bookmarkStart w:id="70" w:name="_Toc391504720"/>
       <w:r>
         <w:lastRenderedPageBreak/>
         <w:t>Entwicklungsumgebung</w:t>
       </w:r>
+      <w:bookmarkEnd w:id="69"/>
       <w:bookmarkEnd w:id="70"/>
-      <w:bookmarkEnd w:id="71"/>
     </w:p>
     <w:p>
       <w:pPr>
         <w:pStyle w:val="berschrift2"/>
       </w:pPr>
-      <w:bookmarkStart w:id="72" w:name="_Toc378942095"/>
-      <w:bookmarkStart w:id="73" w:name="_Toc391504721"/>
+      <w:bookmarkStart w:id="71" w:name="_Toc378942095"/>
+      <w:bookmarkStart w:id="72" w:name="_Toc391504721"/>
       <w:r>
         <w:t>Software</w:t>
       </w:r>
+      <w:bookmarkEnd w:id="71"/>
       <w:bookmarkEnd w:id="72"/>
-      <w:bookmarkEnd w:id="73"/>
     </w:p>
     <w:p>
       <w:pPr>
@@ -7804,13 +7737,8 @@
         <w:ind w:hanging="359"/>
         <w:contextualSpacing/>
       </w:pPr>
-      <w:proofErr w:type="spellStart"/>
-      <w:r>
-        <w:t>Entity</w:t>
-      </w:r>
-      <w:proofErr w:type="spellEnd"/>
-      <w:r>
-        <w:t xml:space="preserve"> Framework 6.0.2 Tools</w:t>
+      <w:r>
+        <w:t>Entity Framework 6.0.2 Tools</w:t>
       </w:r>
     </w:p>
     <w:p>
@@ -7911,50 +7839,134 @@
       <w:pPr>
         <w:pStyle w:val="berschrift2"/>
       </w:pPr>
-      <w:bookmarkStart w:id="74" w:name="_Toc378942096"/>
-      <w:bookmarkStart w:id="75" w:name="_Toc391504722"/>
+      <w:bookmarkStart w:id="73" w:name="_Toc378942096"/>
+      <w:bookmarkStart w:id="74" w:name="_Toc391504722"/>
       <w:r>
         <w:t>H</w:t>
       </w:r>
       <w:r>
         <w:t>ardware</w:t>
       </w:r>
+      <w:bookmarkEnd w:id="73"/>
       <w:bookmarkEnd w:id="74"/>
+    </w:p>
+    <w:p>
+      <w:r>
+        <w:t xml:space="preserve">Die Applikation wurde auf folgenden </w:t>
+      </w:r>
+      <w:r>
+        <w:t>Computern</w:t>
+      </w:r>
+      <w:r>
+        <w:t xml:space="preserve"> entwickelt</w:t>
+      </w:r>
+      <w:r>
+        <w:t xml:space="preserve"> und</w:t>
+      </w:r>
+      <w:r>
+        <w:t xml:space="preserve"> getestet</w:t>
+      </w:r>
+      <w:r>
+        <w:t>.</w:t>
+      </w:r>
+    </w:p>
+    <w:p>
+      <w:pPr>
+        <w:pStyle w:val="berschrift3"/>
+      </w:pPr>
+      <w:bookmarkStart w:id="75" w:name="_Toc391504723"/>
+      <w:r>
+        <w:t>E</w:t>
+      </w:r>
+      <w:r>
+        <w:t>ntwicklungsmaschine 1</w:t>
+      </w:r>
+      <w:r>
+        <w:t xml:space="preserve"> (Desktop)</w:t>
+      </w:r>
       <w:bookmarkEnd w:id="75"/>
     </w:p>
     <w:p>
-      <w:r>
-        <w:t xml:space="preserve">Die Applikation wurde auf folgenden </w:t>
-      </w:r>
-      <w:r>
-        <w:t>Computern</w:t>
-      </w:r>
-      <w:r>
-        <w:t xml:space="preserve"> entwickelt</w:t>
-      </w:r>
-      <w:r>
-        <w:t xml:space="preserve"> und</w:t>
-      </w:r>
-      <w:r>
-        <w:t xml:space="preserve"> getestet</w:t>
-      </w:r>
-      <w:r>
-        <w:t>.</w:t>
+      <w:pPr>
+        <w:rPr>
+          <w:lang w:val="en-US"/>
+        </w:rPr>
+      </w:pPr>
+      <w:r>
+        <w:rPr>
+          <w:lang w:val="en-US"/>
+        </w:rPr>
+        <w:t xml:space="preserve">CPU: Intel </w:t>
+      </w:r>
+      <w:r>
+        <w:rPr>
+          <w:lang w:val="en-US"/>
+        </w:rPr>
+        <w:t xml:space="preserve">Core i7 2600k </w:t>
+      </w:r>
+      <w:r>
+        <w:rPr>
+          <w:lang w:val="en-US"/>
+        </w:rPr>
+        <w:t>@4x 3.</w:t>
+      </w:r>
+      <w:r>
+        <w:rPr>
+          <w:rFonts w:cs="Arial"/>
+          <w:lang w:val="en-US"/>
+        </w:rPr>
+        <w:t>40</w:t>
+      </w:r>
+      <w:r>
+        <w:rPr>
+          <w:lang w:val="en-US"/>
+        </w:rPr>
+        <w:t xml:space="preserve"> GHz</w:t>
       </w:r>
     </w:p>
     <w:p>
+      <w:r>
+        <w:t xml:space="preserve">GPU: </w:t>
+      </w:r>
+      <w:proofErr w:type="spellStart"/>
+      <w:r>
+        <w:rPr>
+          <w:rFonts w:cs="Arial"/>
+        </w:rPr>
+        <w:t>Palit</w:t>
+      </w:r>
+      <w:proofErr w:type="spellEnd"/>
+      <w:r>
+        <w:t xml:space="preserve"> GTX 580</w:t>
+      </w:r>
+    </w:p>
+    <w:p>
+      <w:r>
+        <w:t>RAM: 6 GB</w:t>
+      </w:r>
+      <w:r>
+        <w:t xml:space="preserve"> DDR3</w:t>
+      </w:r>
+    </w:p>
+    <w:p>
       <w:pPr>
         <w:pStyle w:val="berschrift3"/>
       </w:pPr>
-      <w:bookmarkStart w:id="76" w:name="_Toc391504723"/>
-      <w:r>
-        <w:t>E</w:t>
-      </w:r>
-      <w:r>
-        <w:t>ntwicklungsmaschine 1</w:t>
-      </w:r>
-      <w:r>
-        <w:t xml:space="preserve"> (Desktop)</w:t>
+      <w:bookmarkStart w:id="76" w:name="_Toc391504724"/>
+      <w:r>
+        <w:t xml:space="preserve">Entwicklungsmaschine </w:t>
+      </w:r>
+      <w:r>
+        <w:t>2</w:t>
+      </w:r>
+      <w:r>
+        <w:t xml:space="preserve"> (Des</w:t>
+      </w:r>
+      <w:r>
+        <w:t>k</w:t>
+      </w:r>
+      <w:r>
+        <w:t>top)</w:t>
       </w:r>
       <w:bookmarkEnd w:id="76"/>
     </w:p>
@@ -7968,71 +7980,61 @@
         <w:rPr>
           <w:lang w:val="en-US"/>
         </w:rPr>
-        <w:t xml:space="preserve">CPU: Intel </w:t>
+        <w:t xml:space="preserve">CPU: Intel Core i7 </w:t>
       </w:r>
       <w:r>
         <w:rPr>
           <w:lang w:val="en-US"/>
         </w:rPr>
-        <w:t xml:space="preserve">Core i7 2600k </w:t>
+        <w:t>4930K @6</w:t>
       </w:r>
       <w:r>
         <w:rPr>
           <w:lang w:val="en-US"/>
         </w:rPr>
-        <w:t>@4x 3.</w:t>
-      </w:r>
-      <w:r>
-        <w:rPr>
-          <w:rFonts w:cs="Arial"/>
-          <w:lang w:val="en-US"/>
-        </w:rPr>
-        <w:t>40</w:t>
-      </w:r>
-      <w:r>
-        <w:rPr>
-          <w:lang w:val="en-US"/>
-        </w:rPr>
-        <w:t xml:space="preserve"> GHz</w:t>
+        <w:t>x 3.40 GHz</w:t>
       </w:r>
     </w:p>
     <w:p>
-      <w:r>
-        <w:t xml:space="preserve">GPU: </w:t>
-      </w:r>
-      <w:proofErr w:type="spellStart"/>
-      <w:r>
-        <w:rPr>
-          <w:rFonts w:cs="Arial"/>
-        </w:rPr>
-        <w:t>Palit</w:t>
-      </w:r>
-      <w:proofErr w:type="spellEnd"/>
-      <w:r>
-        <w:t xml:space="preserve"> GTX 580</w:t>
+      <w:pPr>
+        <w:rPr>
+          <w:lang w:val="fr-CH"/>
+        </w:rPr>
+      </w:pPr>
+      <w:r>
+        <w:rPr>
+          <w:lang w:val="fr-CH"/>
+        </w:rPr>
+        <w:t>GPU: ASUS GTX 780 Ti</w:t>
       </w:r>
     </w:p>
     <w:p>
       <w:r>
-        <w:t>RAM: 6 GB</w:t>
-      </w:r>
-      <w:r>
-        <w:t xml:space="preserve"> DDR3</w:t>
+        <w:rPr>
+          <w:lang w:val="fr-CH"/>
+        </w:rPr>
+        <w:t>RAM: 16 GB</w:t>
+      </w:r>
+      <w:r>
+        <w:rPr>
+          <w:lang w:val="fr-CH"/>
+        </w:rPr>
+        <w:t xml:space="preserve"> </w:t>
+      </w:r>
+      <w:r>
+        <w:t>DDR3</w:t>
       </w:r>
     </w:p>
     <w:p>
       <w:pPr>
         <w:pStyle w:val="berschrift3"/>
       </w:pPr>
-      <w:bookmarkStart w:id="77" w:name="_Toc391504724"/>
+      <w:bookmarkStart w:id="77" w:name="_Toc391504725"/>
       <w:r>
         <w:t xml:space="preserve">Entwicklungsmaschine </w:t>
       </w:r>
       <w:r>
-        <w:t>2</w:t>
-      </w:r>
-      <w:r>
-        <w:t xml:space="preserve"> (Des</w:t>
+        <w:t>3 (Des</w:t>
       </w:r>
       <w:r>
         <w:t>k</w:t>
@@ -8058,7 +8060,25 @@
         <w:rPr>
           <w:lang w:val="en-US"/>
         </w:rPr>
-        <w:t>4930K @6</w:t>
+        <w:t>4</w:t>
+      </w:r>
+      <w:r>
+        <w:rPr>
+          <w:lang w:val="en-US"/>
+        </w:rPr>
+        <w:t>770</w:t>
+      </w:r>
+      <w:r>
+        <w:rPr>
+          <w:lang w:val="en-US"/>
+        </w:rPr>
+        <w:t xml:space="preserve"> @</w:t>
+      </w:r>
+      <w:r>
+        <w:rPr>
+          <w:lang w:val="en-US"/>
+        </w:rPr>
+        <w:t>4</w:t>
       </w:r>
       <w:r>
         <w:rPr>
@@ -8077,15 +8097,50 @@
         <w:rPr>
           <w:lang w:val="fr-CH"/>
         </w:rPr>
-        <w:t>GPU: ASUS GTX 780 Ti</w:t>
+        <w:t xml:space="preserve">GPU: </w:t>
+      </w:r>
+      <w:r>
+        <w:rPr>
+          <w:lang w:val="fr-CH"/>
+        </w:rPr>
+        <w:t>GeForce</w:t>
+      </w:r>
+      <w:r>
+        <w:rPr>
+          <w:lang w:val="fr-CH"/>
+        </w:rPr>
+        <w:t xml:space="preserve"> GTX </w:t>
+      </w:r>
+      <w:r>
+        <w:rPr>
+          <w:lang w:val="fr-CH"/>
+        </w:rPr>
+        <w:t>650</w:t>
       </w:r>
     </w:p>
     <w:p>
-      <w:r>
+      <w:pPr>
         <w:rPr>
           <w:lang w:val="fr-CH"/>
         </w:rPr>
-        <w:t>RAM: 16 GB</w:t>
+      </w:pPr>
+      <w:r>
+        <w:rPr>
+          <w:lang w:val="fr-CH"/>
+        </w:rPr>
+        <w:t xml:space="preserve">RAM: </w:t>
+      </w:r>
+      <w:r>
+        <w:rPr>
+          <w:lang w:val="fr-CH"/>
+        </w:rPr>
+        <w:t>8</w:t>
+      </w:r>
+      <w:r>
+        <w:rPr>
+          <w:lang w:val="fr-CH"/>
+        </w:rPr>
+        <w:t xml:space="preserve"> GB</w:t>
       </w:r>
       <w:r>
         <w:rPr>
@@ -8098,21 +8153,27 @@
       </w:r>
     </w:p>
     <w:p>
+      <w:r>
+        <w:br w:type="page"/>
+      </w:r>
+    </w:p>
+    <w:p>
       <w:pPr>
         <w:pStyle w:val="berschrift3"/>
       </w:pPr>
-      <w:bookmarkStart w:id="78" w:name="_Toc391504725"/>
-      <w:r>
-        <w:t xml:space="preserve">Entwicklungsmaschine </w:t>
-      </w:r>
-      <w:r>
-        <w:t>3 (Des</w:t>
-      </w:r>
-      <w:r>
-        <w:t>k</w:t>
-      </w:r>
-      <w:r>
-        <w:t>top)</w:t>
+      <w:bookmarkStart w:id="78" w:name="_Toc391504726"/>
+      <w:r>
+        <w:lastRenderedPageBreak/>
+        <w:t>E</w:t>
+      </w:r>
+      <w:r>
+        <w:t xml:space="preserve">ntwicklungsmaschine </w:t>
+      </w:r>
+      <w:r>
+        <w:t>4</w:t>
+      </w:r>
+      <w:r>
+        <w:t xml:space="preserve"> (Notebook)</w:t>
       </w:r>
       <w:bookmarkEnd w:id="78"/>
     </w:p>
@@ -8126,243 +8187,110 @@
         <w:rPr>
           <w:lang w:val="en-US"/>
         </w:rPr>
-        <w:t xml:space="preserve">CPU: Intel Core i7 </w:t>
+        <w:t>CPU: Intel Core i7</w:t>
       </w:r>
       <w:r>
         <w:rPr>
           <w:lang w:val="en-US"/>
         </w:rPr>
-        <w:t>4</w:t>
+        <w:t> 720QM</w:t>
       </w:r>
       <w:r>
         <w:rPr>
           <w:lang w:val="en-US"/>
         </w:rPr>
-        <w:t>770</w:t>
+        <w:t xml:space="preserve"> </w:t>
       </w:r>
       <w:r>
         <w:rPr>
           <w:lang w:val="en-US"/>
         </w:rPr>
-        <w:t xml:space="preserve"> @</w:t>
+        <w:t>@4x 1</w:t>
       </w:r>
       <w:r>
         <w:rPr>
           <w:lang w:val="en-US"/>
         </w:rPr>
-        <w:t>4</w:t>
+        <w:t>.</w:t>
       </w:r>
       <w:r>
         <w:rPr>
           <w:lang w:val="en-US"/>
         </w:rPr>
-        <w:t>x 3.40 GHz</w:t>
+        <w:t>6</w:t>
+      </w:r>
+      <w:r>
+        <w:rPr>
+          <w:rFonts w:cs="Arial"/>
+          <w:lang w:val="en-US"/>
+        </w:rPr>
+        <w:t>0</w:t>
+      </w:r>
+      <w:r>
+        <w:rPr>
+          <w:lang w:val="en-US"/>
+        </w:rPr>
+        <w:t xml:space="preserve"> GHz</w:t>
       </w:r>
     </w:p>
     <w:p>
       <w:pPr>
+        <w:ind w:left="720" w:hanging="720"/>
+      </w:pPr>
+      <w:r>
+        <w:t xml:space="preserve">GPU: </w:t>
+      </w:r>
+      <w:r>
         <w:rPr>
           <w:lang w:val="fr-CH"/>
         </w:rPr>
-      </w:pPr>
-      <w:r>
-        <w:rPr>
-          <w:lang w:val="fr-CH"/>
-        </w:rPr>
-        <w:t xml:space="preserve">GPU: </w:t>
-      </w:r>
-      <w:r>
-        <w:rPr>
-          <w:lang w:val="fr-CH"/>
-        </w:rPr>
-        <w:t>GeForce</w:t>
-      </w:r>
-      <w:r>
-        <w:rPr>
-          <w:lang w:val="fr-CH"/>
-        </w:rPr>
-        <w:t xml:space="preserve"> GTX </w:t>
-      </w:r>
-      <w:r>
-        <w:rPr>
-          <w:lang w:val="fr-CH"/>
-        </w:rPr>
-        <w:t>650</w:t>
+        <w:t xml:space="preserve">NVIDIA </w:t>
+      </w:r>
+      <w:r>
+        <w:t>GT</w:t>
+      </w:r>
+      <w:r>
+        <w:t xml:space="preserve"> </w:t>
+      </w:r>
+      <w:r>
+        <w:t>24</w:t>
+      </w:r>
+      <w:r>
+        <w:t>0</w:t>
+      </w:r>
+      <w:r>
+        <w:t>M</w:t>
       </w:r>
     </w:p>
     <w:p>
-      <w:pPr>
-        <w:rPr>
-          <w:lang w:val="fr-CH"/>
-        </w:rPr>
-      </w:pPr>
-      <w:r>
-        <w:rPr>
-          <w:lang w:val="fr-CH"/>
-        </w:rPr>
+      <w:r>
         <w:t xml:space="preserve">RAM: </w:t>
       </w:r>
       <w:r>
-        <w:rPr>
-          <w:lang w:val="fr-CH"/>
-        </w:rPr>
-        <w:t>8</w:t>
-      </w:r>
-      <w:r>
-        <w:rPr>
-          <w:lang w:val="fr-CH"/>
-        </w:rPr>
+        <w:t>4</w:t>
+      </w:r>
+      <w:r>
         <w:t xml:space="preserve"> GB</w:t>
       </w:r>
       <w:r>
-        <w:rPr>
-          <w:lang w:val="fr-CH"/>
-        </w:rPr>
-        <w:t xml:space="preserve"> </w:t>
-      </w:r>
-      <w:r>
-        <w:t>DDR3</w:t>
+        <w:t xml:space="preserve"> DDR3</w:t>
       </w:r>
     </w:p>
     <w:p>
-      <w:r>
-        <w:br w:type="page"/>
-      </w:r>
-    </w:p>
-    <w:p>
       <w:pPr>
         <w:pStyle w:val="berschrift3"/>
       </w:pPr>
-      <w:bookmarkStart w:id="79" w:name="_Toc391504726"/>
-      <w:r>
-        <w:lastRenderedPageBreak/>
-        <w:t>E</w:t>
-      </w:r>
-      <w:r>
-        <w:t xml:space="preserve">ntwicklungsmaschine </w:t>
-      </w:r>
-      <w:r>
-        <w:t>4</w:t>
+      <w:bookmarkStart w:id="79" w:name="_Toc391504727"/>
+      <w:r>
+        <w:t xml:space="preserve">Entwicklungsmaschine </w:t>
+      </w:r>
+      <w:r>
+        <w:t>5</w:t>
       </w:r>
       <w:r>
         <w:t xml:space="preserve"> (Notebook)</w:t>
       </w:r>
       <w:bookmarkEnd w:id="79"/>
-    </w:p>
-    <w:p>
-      <w:pPr>
-        <w:rPr>
-          <w:lang w:val="en-US"/>
-        </w:rPr>
-      </w:pPr>
-      <w:r>
-        <w:rPr>
-          <w:lang w:val="en-US"/>
-        </w:rPr>
-        <w:t>CPU: Intel Core i7</w:t>
-      </w:r>
-      <w:r>
-        <w:rPr>
-          <w:lang w:val="en-US"/>
-        </w:rPr>
-        <w:t> 720QM</w:t>
-      </w:r>
-      <w:r>
-        <w:rPr>
-          <w:lang w:val="en-US"/>
-        </w:rPr>
-        <w:t xml:space="preserve"> </w:t>
-      </w:r>
-      <w:r>
-        <w:rPr>
-          <w:lang w:val="en-US"/>
-        </w:rPr>
-        <w:t>@4x 1</w:t>
-      </w:r>
-      <w:r>
-        <w:rPr>
-          <w:lang w:val="en-US"/>
-        </w:rPr>
-        <w:t>.</w:t>
-      </w:r>
-      <w:r>
-        <w:rPr>
-          <w:lang w:val="en-US"/>
-        </w:rPr>
-        <w:t>6</w:t>
-      </w:r>
-      <w:r>
-        <w:rPr>
-          <w:rFonts w:cs="Arial"/>
-          <w:lang w:val="en-US"/>
-        </w:rPr>
-        <w:t>0</w:t>
-      </w:r>
-      <w:r>
-        <w:rPr>
-          <w:lang w:val="en-US"/>
-        </w:rPr>
-        <w:t xml:space="preserve"> GHz</w:t>
-      </w:r>
-    </w:p>
-    <w:p>
-      <w:pPr>
-        <w:ind w:left="720" w:hanging="720"/>
-      </w:pPr>
-      <w:r>
-        <w:t xml:space="preserve">GPU: </w:t>
-      </w:r>
-      <w:r>
-        <w:rPr>
-          <w:lang w:val="fr-CH"/>
-        </w:rPr>
-        <w:t xml:space="preserve">NVIDIA </w:t>
-      </w:r>
-      <w:r>
-        <w:t>GT</w:t>
-      </w:r>
-      <w:r>
-        <w:t xml:space="preserve"> </w:t>
-      </w:r>
-      <w:r>
-        <w:t>24</w:t>
-      </w:r>
-      <w:r>
-        <w:t>0</w:t>
-      </w:r>
-      <w:r>
-        <w:t>M</w:t>
-      </w:r>
-    </w:p>
-    <w:p>
-      <w:r>
-        <w:t xml:space="preserve">RAM: </w:t>
-      </w:r>
-      <w:r>
-        <w:t>4</w:t>
-      </w:r>
-      <w:r>
-        <w:t xml:space="preserve"> GB</w:t>
-      </w:r>
-      <w:r>
-        <w:t xml:space="preserve"> DDR3</w:t>
-      </w:r>
-    </w:p>
-    <w:p>
-      <w:pPr>
-        <w:pStyle w:val="berschrift3"/>
-      </w:pPr>
-      <w:bookmarkStart w:id="80" w:name="_Toc391504727"/>
-      <w:r>
-        <w:t xml:space="preserve">Entwicklungsmaschine </w:t>
-      </w:r>
-      <w:r>
-        <w:t>5</w:t>
-      </w:r>
-      <w:r>
-        <w:t xml:space="preserve"> (Notebook)</w:t>
-      </w:r>
-      <w:bookmarkEnd w:id="80"/>
     </w:p>
     <w:p>
       <w:pPr>
@@ -8496,9 +8424,9 @@
           <w:szCs w:val="22"/>
         </w:rPr>
       </w:pPr>
-      <w:bookmarkStart w:id="81" w:name="h.5qq8mjw4yc0" w:colFirst="0" w:colLast="0"/>
-      <w:bookmarkStart w:id="82" w:name="_Toc378942097"/>
-      <w:bookmarkEnd w:id="81"/>
+      <w:bookmarkStart w:id="80" w:name="h.5qq8mjw4yc0" w:colFirst="0" w:colLast="0"/>
+      <w:bookmarkStart w:id="81" w:name="_Toc378942097"/>
+      <w:bookmarkEnd w:id="80"/>
       <w:r>
         <w:rPr>
           <w:rFonts w:cs="Arial"/>
@@ -8510,8 +8438,8 @@
       <w:pPr>
         <w:pStyle w:val="berschrift1"/>
       </w:pPr>
-      <w:bookmarkStart w:id="83" w:name="_Toc391504728"/>
-      <w:bookmarkEnd w:id="82"/>
+      <w:bookmarkStart w:id="82" w:name="_Toc391504728"/>
+      <w:bookmarkEnd w:id="81"/>
       <w:r>
         <w:lastRenderedPageBreak/>
         <w:t>Lizens</w:t>
@@ -8521,6 +8449,91 @@
       </w:r>
       <w:r>
         <w:t>erung</w:t>
+      </w:r>
+      <w:bookmarkEnd w:id="82"/>
+    </w:p>
+    <w:p>
+      <w:pPr>
+        <w:rPr>
+          <w:szCs w:val="22"/>
+        </w:rPr>
+      </w:pPr>
+      <w:r>
+        <w:rPr>
+          <w:szCs w:val="22"/>
+        </w:rPr>
+        <w:t>Diese</w:t>
+      </w:r>
+      <w:r>
+        <w:rPr>
+          <w:szCs w:val="22"/>
+        </w:rPr>
+        <w:t>s</w:t>
+      </w:r>
+      <w:r>
+        <w:rPr>
+          <w:szCs w:val="22"/>
+        </w:rPr>
+        <w:t xml:space="preserve"> Produkt ist</w:t>
+      </w:r>
+      <w:r>
+        <w:rPr>
+          <w:szCs w:val="22"/>
+        </w:rPr>
+        <w:t xml:space="preserve"> im Namen von Dimitri Vranken und Nicola Bischo</w:t>
+      </w:r>
+      <w:r>
+        <w:rPr>
+          <w:szCs w:val="22"/>
+        </w:rPr>
+        <w:t>f</w:t>
+      </w:r>
+      <w:r>
+        <w:rPr>
+          <w:szCs w:val="22"/>
+        </w:rPr>
+        <w:t xml:space="preserve"> unter der </w:t>
+      </w:r>
+      <w:r>
+        <w:rPr>
+          <w:szCs w:val="22"/>
+        </w:rPr>
+        <w:t xml:space="preserve">GNU General Public </w:t>
+      </w:r>
+      <w:proofErr w:type="spellStart"/>
+      <w:r>
+        <w:rPr>
+          <w:szCs w:val="22"/>
+        </w:rPr>
+        <w:t>License</w:t>
+      </w:r>
+      <w:proofErr w:type="spellEnd"/>
+      <w:r>
+        <w:rPr>
+          <w:szCs w:val="22"/>
+        </w:rPr>
+        <w:t xml:space="preserve"> v3 (GPL-3)</w:t>
+      </w:r>
+      <w:r>
+        <w:rPr>
+          <w:szCs w:val="22"/>
+        </w:rPr>
+        <w:t xml:space="preserve"> Lizensiert</w:t>
+      </w:r>
+      <w:r>
+        <w:rPr>
+          <w:szCs w:val="22"/>
+        </w:rPr>
+        <w:t>.</w:t>
+      </w:r>
+    </w:p>
+    <w:p>
+      <w:pPr>
+        <w:pStyle w:val="berschrift1"/>
+      </w:pPr>
+      <w:bookmarkStart w:id="83" w:name="_Toc391504729"/>
+      <w:r>
+        <w:t>Ergänzungen</w:t>
       </w:r>
       <w:bookmarkEnd w:id="83"/>
     </w:p>
@@ -8534,190 +8547,82 @@
         <w:rPr>
           <w:szCs w:val="22"/>
         </w:rPr>
-        <w:t>Diese</w:t>
+        <w:t>Details wie z.B. d</w:t>
       </w:r>
       <w:r>
         <w:rPr>
           <w:szCs w:val="22"/>
         </w:rPr>
-        <w:t>s</w:t>
+        <w:t>as Layout und die</w:t>
       </w:r>
       <w:r>
         <w:rPr>
           <w:szCs w:val="22"/>
         </w:rPr>
-        <w:t xml:space="preserve"> Produkt ist</w:t>
+        <w:t xml:space="preserve"> </w:t>
       </w:r>
       <w:r>
         <w:rPr>
           <w:szCs w:val="22"/>
         </w:rPr>
-        <w:t xml:space="preserve"> im Namen von Dimitri Vranken und Nicola Bischo</w:t>
+        <w:t>Benennung</w:t>
       </w:r>
       <w:r>
         <w:rPr>
           <w:szCs w:val="22"/>
         </w:rPr>
-        <w:t>f</w:t>
+        <w:t xml:space="preserve"> von </w:t>
       </w:r>
       <w:r>
         <w:rPr>
           <w:szCs w:val="22"/>
         </w:rPr>
-        <w:t xml:space="preserve"> unter der </w:t>
+        <w:t xml:space="preserve">Steuerelementen </w:t>
       </w:r>
       <w:r>
         <w:rPr>
           <w:szCs w:val="22"/>
         </w:rPr>
-        <w:t xml:space="preserve">GNU General Public </w:t>
-      </w:r>
-      <w:proofErr w:type="spellStart"/>
+        <w:t>können im</w:t>
+      </w:r>
       <w:r>
         <w:rPr>
           <w:szCs w:val="22"/>
         </w:rPr>
-        <w:t>License</w:t>
-      </w:r>
-      <w:proofErr w:type="spellEnd"/>
+        <w:t xml:space="preserve"> fertigen </w:t>
+      </w:r>
       <w:r>
         <w:rPr>
           <w:szCs w:val="22"/>
         </w:rPr>
-        <w:t xml:space="preserve"> v3 (GPL-3)</w:t>
+        <w:t xml:space="preserve">Produkt </w:t>
       </w:r>
       <w:r>
         <w:rPr>
           <w:szCs w:val="22"/>
         </w:rPr>
-        <w:t xml:space="preserve"> Lizensiert</w:t>
+        <w:t>von den hier</w:t>
       </w:r>
       <w:r>
         <w:rPr>
           <w:szCs w:val="22"/>
         </w:rPr>
+        <w:t xml:space="preserve"> aufgeführten ab</w:t>
+      </w:r>
+      <w:r>
+        <w:rPr>
+          <w:szCs w:val="22"/>
+        </w:rPr>
+        <w:t>weichen, da während des Entwicklungsprozesses Möglichkeiten zur Verbesserung umgesetzt wurden</w:t>
+      </w:r>
+      <w:r>
+        <w:rPr>
+          <w:szCs w:val="22"/>
+        </w:rPr>
         <w:t>.</w:t>
       </w:r>
-    </w:p>
-    <w:p>
-      <w:pPr>
-        <w:rPr>
-          <w:szCs w:val="22"/>
-        </w:rPr>
-      </w:pPr>
-      <w:r>
-        <w:rPr>
-          <w:szCs w:val="22"/>
-        </w:rPr>
-        <w:t xml:space="preserve">Oder auch nicht, aber ein Abschnitt über Lizensierung lässt das Dokument um mindestens 69% </w:t>
-      </w:r>
-      <w:r>
-        <w:rPr>
-          <w:szCs w:val="22"/>
-        </w:rPr>
-        <w:t>seriöser</w:t>
-      </w:r>
-      <w:r>
-        <w:rPr>
-          <w:szCs w:val="22"/>
-        </w:rPr>
-        <w:t xml:space="preserve"> wirken.</w:t>
-      </w:r>
-    </w:p>
-    <w:p>
-      <w:pPr>
-        <w:pStyle w:val="berschrift1"/>
-      </w:pPr>
-      <w:bookmarkStart w:id="84" w:name="_Toc391504729"/>
-      <w:r>
-        <w:t>Ergänzungen</w:t>
-      </w:r>
+      <w:bookmarkStart w:id="84" w:name="_GoBack"/>
       <w:bookmarkEnd w:id="84"/>
-    </w:p>
-    <w:p>
-      <w:pPr>
-        <w:rPr>
-          <w:szCs w:val="22"/>
-        </w:rPr>
-      </w:pPr>
-      <w:r>
-        <w:rPr>
-          <w:szCs w:val="22"/>
-        </w:rPr>
-        <w:t>Details wie z.B. d</w:t>
-      </w:r>
-      <w:r>
-        <w:rPr>
-          <w:szCs w:val="22"/>
-        </w:rPr>
-        <w:t>as Layout und die</w:t>
-      </w:r>
-      <w:r>
-        <w:rPr>
-          <w:szCs w:val="22"/>
-        </w:rPr>
-        <w:t xml:space="preserve"> </w:t>
-      </w:r>
-      <w:r>
-        <w:rPr>
-          <w:szCs w:val="22"/>
-        </w:rPr>
-        <w:t>Benennung</w:t>
-      </w:r>
-      <w:r>
-        <w:rPr>
-          <w:szCs w:val="22"/>
-        </w:rPr>
-        <w:t xml:space="preserve"> von </w:t>
-      </w:r>
-      <w:r>
-        <w:rPr>
-          <w:szCs w:val="22"/>
-        </w:rPr>
-        <w:t xml:space="preserve">Steuerelementen </w:t>
-      </w:r>
-      <w:r>
-        <w:rPr>
-          <w:szCs w:val="22"/>
-        </w:rPr>
-        <w:t>können im</w:t>
-      </w:r>
-      <w:r>
-        <w:rPr>
-          <w:szCs w:val="22"/>
-        </w:rPr>
-        <w:t xml:space="preserve"> fertigen </w:t>
-      </w:r>
-      <w:r>
-        <w:rPr>
-          <w:szCs w:val="22"/>
-        </w:rPr>
-        <w:t xml:space="preserve">Produkt </w:t>
-      </w:r>
-      <w:r>
-        <w:rPr>
-          <w:szCs w:val="22"/>
-        </w:rPr>
-        <w:t>von den hier</w:t>
-      </w:r>
-      <w:r>
-        <w:rPr>
-          <w:szCs w:val="22"/>
-        </w:rPr>
-        <w:t xml:space="preserve"> aufgeführten ab</w:t>
-      </w:r>
-      <w:r>
-        <w:rPr>
-          <w:szCs w:val="22"/>
-        </w:rPr>
-        <w:t>weichen, da während des Entwicklungsprozesses Möglichkeiten zur Verbesserung umgesetzt wurden</w:t>
-      </w:r>
-      <w:r>
-        <w:rPr>
-          <w:szCs w:val="22"/>
-        </w:rPr>
-        <w:t>.</w:t>
-      </w:r>
     </w:p>
     <w:sectPr>
       <w:headerReference w:type="default" r:id="rId16"/>
@@ -8801,7 +8706,7 @@
         <w:noProof/>
         <w:sz w:val="16"/>
       </w:rPr>
-      <w:t>27.06.2014</w:t>
+      <w:t>14.11.2014</w:t>
     </w:r>
     <w:r>
       <w:rPr>
@@ -8876,7 +8781,7 @@
         <w:sz w:val="16"/>
         <w:lang w:val="de-DE"/>
       </w:rPr>
-      <w:t>3</w:t>
+      <w:t>17</w:t>
     </w:r>
     <w:r>
       <w:rPr>
@@ -9264,7 +9169,7 @@
                               <w:color w:val="FFFFFF" w:themeColor="background1"/>
                               <w14:numForm w14:val="lining"/>
                             </w:rPr>
-                            <w:t>- 3 -</w:t>
+                            <w:t>- 17 -</w:t>
                           </w:r>
                           <w:r>
                             <w:rPr>
@@ -9335,7 +9240,7 @@
                         <w:color w:val="FFFFFF" w:themeColor="background1"/>
                         <w14:numForm w14:val="lining"/>
                       </w:rPr>
-                      <w:t>- 3 -</w:t>
+                      <w:t>- 17 -</w:t>
                     </w:r>
                     <w:r>
                       <w:rPr>
@@ -14827,7 +14732,7 @@
 </file>
 
 <file path=customXml/itemProps1.xml><?xml version="1.0" encoding="utf-8"?>
-<ds:datastoreItem xmlns:ds="http://schemas.openxmlformats.org/officeDocument/2006/customXml" ds:itemID="{067CA2CB-52DE-45DF-BC46-C8E3EB790970}">
+<ds:datastoreItem xmlns:ds="http://schemas.openxmlformats.org/officeDocument/2006/customXml" ds:itemID="{C71C5C04-C75A-4D00-B60A-C5052E8190E1}">
   <ds:schemaRefs>
     <ds:schemaRef ds:uri="http://schemas.openxmlformats.org/officeDocument/2006/bibliography"/>
   </ds:schemaRefs>
@@ -14835,7 +14740,7 @@
 </file>
 
 <file path=customXml/itemProps2.xml><?xml version="1.0" encoding="utf-8"?>
-<ds:datastoreItem xmlns:ds="http://schemas.openxmlformats.org/officeDocument/2006/customXml" ds:itemID="{1CE5DF82-1C5B-4C88-93EB-0387BE09D2C6}">
+<ds:datastoreItem xmlns:ds="http://schemas.openxmlformats.org/officeDocument/2006/customXml" ds:itemID="{91EE0F42-5281-44C4-948C-5FDA6396DACB}">
   <ds:schemaRefs>
     <ds:schemaRef ds:uri="http://schemas.openxmlformats.org/officeDocument/2006/bibliography"/>
   </ds:schemaRefs>

</xml_diff>